<commit_message>
join_form.jsp & MemberDAO upload
</commit_message>
<xml_diff>
--- a/01.Document/02_일정표/김은지_주간 일정표.docx
+++ b/01.Document/02_일정표/김은지_주간 일정표.docx
@@ -1,9 +1,10 @@
 
 <file path=word/document.xml><?xml version="1.0" encoding="utf-8"?>
-<w:document xmlns:wpc="http://schemas.microsoft.com/office/word/2010/wordprocessingCanvas" xmlns:cx="http://schemas.microsoft.com/office/drawing/2014/chartex" xmlns:cx1="http://schemas.microsoft.com/office/drawing/2015/9/8/chartex" xmlns:cx2="http://schemas.microsoft.com/office/drawing/2015/10/21/chartex" xmlns:cx3="http://schemas.microsoft.com/office/drawing/2016/5/9/chartex" xmlns:cx4="http://schemas.microsoft.com/office/drawing/2016/5/10/chartex" xmlns:cx5="http://schemas.microsoft.com/office/drawing/2016/5/11/chartex" xmlns:cx6="http://schemas.microsoft.com/office/drawing/2016/5/12/chartex" xmlns:cx7="http://schemas.microsoft.com/office/drawing/2016/5/13/chartex" xmlns:cx8="http://schemas.microsoft.com/office/drawing/2016/5/14/chartex" xmlns:mc="http://schemas.openxmlformats.org/markup-compatibility/2006" xmlns:aink="http://schemas.microsoft.com/office/drawing/2016/ink" xmlns:am3d="http://schemas.microsoft.com/office/drawing/2017/model3d" xmlns:o="urn:schemas-microsoft-com:office:office" xmlns:r="http://schemas.openxmlformats.org/officeDocument/2006/relationships" xmlns:m="http://schemas.openxmlformats.org/officeDocument/2006/math" xmlns:v="urn:schemas-microsoft-com:vml" xmlns:wp14="http://schemas.microsoft.com/office/word/2010/wordprocessingDrawing" xmlns:wp="http://schemas.openxmlformats.org/drawingml/2006/wordprocessingDrawing" xmlns:w10="urn:schemas-microsoft-com:office:word" xmlns:w="http://schemas.openxmlformats.org/wordprocessingml/2006/main" xmlns:w14="http://schemas.microsoft.com/office/word/2010/wordml" xmlns:w15="http://schemas.microsoft.com/office/word/2012/wordml" xmlns:w16cex="http://schemas.microsoft.com/office/word/2018/wordml/cex" xmlns:w16cid="http://schemas.microsoft.com/office/word/2016/wordml/cid" xmlns:w16="http://schemas.microsoft.com/office/word/2018/wordml" xmlns:w16se="http://schemas.microsoft.com/office/word/2015/wordml/symex" xmlns:wpg="http://schemas.microsoft.com/office/word/2010/wordprocessingGroup" xmlns:wpi="http://schemas.microsoft.com/office/word/2010/wordprocessingInk" xmlns:wne="http://schemas.microsoft.com/office/word/2006/wordml" xmlns:wps="http://schemas.microsoft.com/office/word/2010/wordprocessingShape" mc:Ignorable="w14 w15 w16se w16cid w16 w16cex wp14">
+<w:document xmlns:wpc="http://schemas.microsoft.com/office/word/2010/wordprocessingCanvas" xmlns:cx="http://schemas.microsoft.com/office/drawing/2014/chartex" xmlns:cx1="http://schemas.microsoft.com/office/drawing/2015/9/8/chartex" xmlns:cx2="http://schemas.microsoft.com/office/drawing/2015/10/21/chartex" xmlns:cx3="http://schemas.microsoft.com/office/drawing/2016/5/9/chartex" xmlns:cx4="http://schemas.microsoft.com/office/drawing/2016/5/10/chartex" xmlns:cx5="http://schemas.microsoft.com/office/drawing/2016/5/11/chartex" xmlns:cx6="http://schemas.microsoft.com/office/drawing/2016/5/12/chartex" xmlns:cx7="http://schemas.microsoft.com/office/drawing/2016/5/13/chartex" xmlns:cx8="http://schemas.microsoft.com/office/drawing/2016/5/14/chartex" xmlns:mc="http://schemas.openxmlformats.org/markup-compatibility/2006" xmlns:aink="http://schemas.microsoft.com/office/drawing/2016/ink" xmlns:am3d="http://schemas.microsoft.com/office/drawing/2017/model3d" xmlns:o="urn:schemas-microsoft-com:office:office" xmlns:oel="http://schemas.microsoft.com/office/2019/extlst" xmlns:r="http://schemas.openxmlformats.org/officeDocument/2006/relationships" xmlns:m="http://schemas.openxmlformats.org/officeDocument/2006/math" xmlns:v="urn:schemas-microsoft-com:vml" xmlns:wp14="http://schemas.microsoft.com/office/word/2010/wordprocessingDrawing" xmlns:wp="http://schemas.openxmlformats.org/drawingml/2006/wordprocessingDrawing" xmlns:w10="urn:schemas-microsoft-com:office:word" xmlns:w="http://schemas.openxmlformats.org/wordprocessingml/2006/main" xmlns:w14="http://schemas.microsoft.com/office/word/2010/wordml" xmlns:w15="http://schemas.microsoft.com/office/word/2012/wordml" xmlns:w16cex="http://schemas.microsoft.com/office/word/2018/wordml/cex" xmlns:w16cid="http://schemas.microsoft.com/office/word/2016/wordml/cid" xmlns:w16="http://schemas.microsoft.com/office/word/2018/wordml" xmlns:w16du="http://schemas.microsoft.com/office/word/2023/wordml/word16du" xmlns:w16sdtdh="http://schemas.microsoft.com/office/word/2020/wordml/sdtdatahash" xmlns:w16se="http://schemas.microsoft.com/office/word/2015/wordml/symex" xmlns:wpg="http://schemas.microsoft.com/office/word/2010/wordprocessingGroup" xmlns:wpi="http://schemas.microsoft.com/office/word/2010/wordprocessingInk" xmlns:wne="http://schemas.microsoft.com/office/word/2006/wordml" xmlns:wps="http://schemas.microsoft.com/office/word/2010/wordprocessingShape" mc:Ignorable="w14 w15 w16se w16cid w16 w16cex w16sdtdh wp14">
   <w:body>
     <w:p>
       <w:pPr>
+        <w:pStyle w:val="Standard"/>
         <w:jc w:val="center"/>
         <w:rPr>
           <w:b/>
@@ -14,27 +15,53 @@
       </w:pPr>
       <w:r>
         <w:rPr>
-          <w:rFonts w:hint="eastAsia"/>
           <w:b/>
           <w:bCs/>
           <w:sz w:val="60"/>
           <w:szCs w:val="60"/>
         </w:rPr>
-        <w:t xml:space="preserve">주간 </w:t>
+        <w:t>주간</w:t>
       </w:r>
       <w:r>
         <w:rPr>
-          <w:rFonts w:hint="eastAsia"/>
           <w:b/>
           <w:bCs/>
           <w:sz w:val="60"/>
           <w:szCs w:val="60"/>
         </w:rPr>
-        <w:t>진행 보고서</w:t>
+        <w:t xml:space="preserve"> </w:t>
+      </w:r>
+      <w:r>
+        <w:rPr>
+          <w:b/>
+          <w:bCs/>
+          <w:sz w:val="60"/>
+          <w:szCs w:val="60"/>
+        </w:rPr>
+        <w:t>진행</w:t>
+      </w:r>
+      <w:r>
+        <w:rPr>
+          <w:b/>
+          <w:bCs/>
+          <w:sz w:val="60"/>
+          <w:szCs w:val="60"/>
+        </w:rPr>
+        <w:t xml:space="preserve"> </w:t>
+      </w:r>
+      <w:r>
+        <w:rPr>
+          <w:b/>
+          <w:bCs/>
+          <w:sz w:val="60"/>
+          <w:szCs w:val="60"/>
+        </w:rPr>
+        <w:t>보고서</w:t>
       </w:r>
     </w:p>
     <w:p>
       <w:pPr>
+        <w:pStyle w:val="Standard"/>
         <w:jc w:val="right"/>
         <w:rPr>
           <w:b/>
@@ -48,20 +75,23 @@
           <w:bCs/>
           <w:szCs w:val="20"/>
         </w:rPr>
-        <w:t>2023.04.03 ~ 2023.04.09</w:t>
+        <w:t>2023.04.17 ~ 2023.04.23</w:t>
       </w:r>
     </w:p>
     <w:tbl>
       <w:tblPr>
-        <w:tblStyle w:val="a3"/>
-        <w:tblpPr w:leftFromText="142" w:rightFromText="142" w:vertAnchor="text" w:tblpY="1"/>
-        <w:tblOverlap w:val="never"/>
         <w:tblW w:w="10485" w:type="dxa"/>
+        <w:tblInd w:w="-108" w:type="dxa"/>
+        <w:tblLayout w:type="fixed"/>
+        <w:tblCellMar>
+          <w:left w:w="10" w:type="dxa"/>
+          <w:right w:w="10" w:type="dxa"/>
+        </w:tblCellMar>
         <w:tblLook w:val="04A0" w:firstRow="1" w:lastRow="0" w:firstColumn="1" w:lastColumn="0" w:noHBand="0" w:noVBand="1"/>
       </w:tblPr>
       <w:tblGrid>
-        <w:gridCol w:w="846"/>
-        <w:gridCol w:w="9639"/>
+        <w:gridCol w:w="845"/>
+        <w:gridCol w:w="9640"/>
       </w:tblGrid>
       <w:tr>
         <w:trPr>
@@ -69,22 +99,35 @@
         </w:trPr>
         <w:tc>
           <w:tcPr>
-            <w:tcW w:w="846" w:type="dxa"/>
+            <w:tcW w:w="845" w:type="dxa"/>
+            <w:tcBorders>
+              <w:top w:val="single" w:sz="4" w:space="0" w:color="00000A"/>
+              <w:left w:val="single" w:sz="4" w:space="0" w:color="00000A"/>
+              <w:bottom w:val="single" w:sz="4" w:space="0" w:color="00000A"/>
+              <w:right w:val="single" w:sz="4" w:space="0" w:color="00000A"/>
+            </w:tcBorders>
+            <w:tcMar>
+              <w:top w:w="0" w:type="dxa"/>
+              <w:left w:w="108" w:type="dxa"/>
+              <w:bottom w:w="0" w:type="dxa"/>
+              <w:right w:w="108" w:type="dxa"/>
+            </w:tcMar>
             <w:vAlign w:val="center"/>
           </w:tcPr>
           <w:p>
             <w:pPr>
-              <w:jc w:val="center"/>
-              <w:rPr>
-                <w:b/>
-                <w:bCs/>
-                <w:sz w:val="30"/>
-                <w:szCs w:val="30"/>
-              </w:rPr>
-            </w:pPr>
-            <w:r>
-              <w:rPr>
-                <w:rFonts w:hint="eastAsia"/>
+              <w:pStyle w:val="Standard"/>
+              <w:spacing w:after="0" w:line="240" w:lineRule="auto"/>
+              <w:jc w:val="center"/>
+              <w:rPr>
+                <w:b/>
+                <w:bCs/>
+                <w:sz w:val="30"/>
+                <w:szCs w:val="30"/>
+              </w:rPr>
+            </w:pPr>
+            <w:r>
+              <w:rPr>
                 <w:b/>
                 <w:bCs/>
                 <w:sz w:val="30"/>
@@ -95,17 +138,18 @@
           </w:p>
           <w:p>
             <w:pPr>
-              <w:jc w:val="center"/>
-              <w:rPr>
-                <w:b/>
-                <w:bCs/>
-                <w:sz w:val="30"/>
-                <w:szCs w:val="30"/>
-              </w:rPr>
-            </w:pPr>
-            <w:r>
-              <w:rPr>
-                <w:rFonts w:hint="eastAsia"/>
+              <w:pStyle w:val="Standard"/>
+              <w:spacing w:after="0" w:line="240" w:lineRule="auto"/>
+              <w:jc w:val="center"/>
+              <w:rPr>
+                <w:b/>
+                <w:bCs/>
+                <w:sz w:val="30"/>
+                <w:szCs w:val="30"/>
+              </w:rPr>
+            </w:pPr>
+            <w:r>
+              <w:rPr>
                 <w:b/>
                 <w:bCs/>
                 <w:sz w:val="30"/>
@@ -116,17 +160,18 @@
           </w:p>
           <w:p>
             <w:pPr>
-              <w:jc w:val="center"/>
-              <w:rPr>
-                <w:b/>
-                <w:bCs/>
-                <w:sz w:val="30"/>
-                <w:szCs w:val="30"/>
-              </w:rPr>
-            </w:pPr>
-            <w:r>
-              <w:rPr>
-                <w:rFonts w:hint="eastAsia"/>
+              <w:pStyle w:val="Standard"/>
+              <w:spacing w:after="0" w:line="240" w:lineRule="auto"/>
+              <w:jc w:val="center"/>
+              <w:rPr>
+                <w:b/>
+                <w:bCs/>
+                <w:sz w:val="30"/>
+                <w:szCs w:val="30"/>
+              </w:rPr>
+            </w:pPr>
+            <w:r>
+              <w:rPr>
                 <w:b/>
                 <w:bCs/>
                 <w:sz w:val="30"/>
@@ -137,17 +182,18 @@
           </w:p>
           <w:p>
             <w:pPr>
-              <w:jc w:val="center"/>
-              <w:rPr>
-                <w:b/>
-                <w:bCs/>
-                <w:sz w:val="30"/>
-                <w:szCs w:val="30"/>
-              </w:rPr>
-            </w:pPr>
-            <w:r>
-              <w:rPr>
-                <w:rFonts w:hint="eastAsia"/>
+              <w:pStyle w:val="Standard"/>
+              <w:spacing w:after="0" w:line="240" w:lineRule="auto"/>
+              <w:jc w:val="center"/>
+              <w:rPr>
+                <w:b/>
+                <w:bCs/>
+                <w:sz w:val="30"/>
+                <w:szCs w:val="30"/>
+              </w:rPr>
+            </w:pPr>
+            <w:r>
+              <w:rPr>
                 <w:b/>
                 <w:bCs/>
                 <w:sz w:val="30"/>
@@ -158,17 +204,18 @@
           </w:p>
           <w:p>
             <w:pPr>
-              <w:jc w:val="center"/>
-              <w:rPr>
-                <w:b/>
-                <w:bCs/>
-                <w:sz w:val="30"/>
-                <w:szCs w:val="30"/>
-              </w:rPr>
-            </w:pPr>
-            <w:r>
-              <w:rPr>
-                <w:rFonts w:hint="eastAsia"/>
+              <w:pStyle w:val="Standard"/>
+              <w:spacing w:after="0" w:line="240" w:lineRule="auto"/>
+              <w:jc w:val="center"/>
+              <w:rPr>
+                <w:b/>
+                <w:bCs/>
+                <w:sz w:val="30"/>
+                <w:szCs w:val="30"/>
+              </w:rPr>
+            </w:pPr>
+            <w:r>
+              <w:rPr>
                 <w:b/>
                 <w:bCs/>
                 <w:sz w:val="30"/>
@@ -179,17 +226,18 @@
           </w:p>
           <w:p>
             <w:pPr>
-              <w:jc w:val="center"/>
-              <w:rPr>
-                <w:b/>
-                <w:bCs/>
-                <w:sz w:val="30"/>
-                <w:szCs w:val="30"/>
-              </w:rPr>
-            </w:pPr>
-            <w:r>
-              <w:rPr>
-                <w:rFonts w:hint="eastAsia"/>
+              <w:pStyle w:val="Standard"/>
+              <w:spacing w:after="0" w:line="240" w:lineRule="auto"/>
+              <w:jc w:val="center"/>
+              <w:rPr>
+                <w:b/>
+                <w:bCs/>
+                <w:sz w:val="30"/>
+                <w:szCs w:val="30"/>
+              </w:rPr>
+            </w:pPr>
+            <w:r>
+              <w:rPr>
                 <w:b/>
                 <w:bCs/>
                 <w:sz w:val="30"/>
@@ -201,185 +249,341 @@
         </w:tc>
         <w:tc>
           <w:tcPr>
-            <w:tcW w:w="9639" w:type="dxa"/>
+            <w:tcW w:w="9640" w:type="dxa"/>
+            <w:tcBorders>
+              <w:top w:val="single" w:sz="4" w:space="0" w:color="00000A"/>
+              <w:left w:val="single" w:sz="4" w:space="0" w:color="00000A"/>
+              <w:bottom w:val="single" w:sz="4" w:space="0" w:color="00000A"/>
+              <w:right w:val="single" w:sz="4" w:space="0" w:color="00000A"/>
+            </w:tcBorders>
+            <w:tcMar>
+              <w:top w:w="0" w:type="dxa"/>
+              <w:left w:w="108" w:type="dxa"/>
+              <w:bottom w:w="0" w:type="dxa"/>
+              <w:right w:w="108" w:type="dxa"/>
+            </w:tcMar>
           </w:tcPr>
           <w:p>
             <w:pPr>
-              <w:tabs>
-                <w:tab w:val="left" w:pos="1965"/>
-              </w:tabs>
-            </w:pPr>
-            <w:r>
-              <w:t>1. XXXX</w:t>
-            </w:r>
-          </w:p>
-          <w:p>
-            <w:pPr>
-              <w:tabs>
-                <w:tab w:val="left" w:pos="1965"/>
-              </w:tabs>
-            </w:pPr>
-            <w:r>
-              <w:t xml:space="preserve"> - XXXXXX (XXX 수정)</w:t>
-            </w:r>
-          </w:p>
-          <w:p>
-            <w:pPr>
-              <w:tabs>
-                <w:tab w:val="left" w:pos="1965"/>
-              </w:tabs>
-            </w:pPr>
-            <w:r>
-              <w:t>2. XXXX</w:t>
-            </w:r>
-          </w:p>
-          <w:p>
-            <w:pPr>
-              <w:tabs>
-                <w:tab w:val="left" w:pos="1965"/>
-              </w:tabs>
-            </w:pPr>
-            <w:r>
-              <w:t xml:space="preserve"> - XXXXXX (XXX 하는 기능)</w:t>
-            </w:r>
-          </w:p>
-          <w:p>
-            <w:pPr>
-              <w:tabs>
-                <w:tab w:val="left" w:pos="1965"/>
-              </w:tabs>
-            </w:pPr>
-            <w:r>
-              <w:t xml:space="preserve"> - </w:t>
-            </w:r>
-            <w:proofErr w:type="spellStart"/>
-            <w:r>
-              <w:t>XXXXXx</w:t>
-            </w:r>
-            <w:proofErr w:type="spellEnd"/>
-          </w:p>
-          <w:p>
-            <w:pPr>
-              <w:tabs>
-                <w:tab w:val="left" w:pos="1965"/>
-              </w:tabs>
-            </w:pPr>
-            <w:r>
-              <w:t>3. XXXX</w:t>
-            </w:r>
-          </w:p>
-          <w:p>
-            <w:pPr>
-              <w:tabs>
-                <w:tab w:val="left" w:pos="1965"/>
-              </w:tabs>
-            </w:pPr>
-            <w:r>
-              <w:t xml:space="preserve"> - XXXXXX</w:t>
-            </w:r>
-          </w:p>
-          <w:p>
-            <w:pPr>
-              <w:tabs>
-                <w:tab w:val="left" w:pos="1965"/>
-              </w:tabs>
-            </w:pPr>
-            <w:r>
-              <w:t xml:space="preserve"> - </w:t>
-            </w:r>
-            <w:proofErr w:type="spellStart"/>
-            <w:r>
-              <w:t>XXXXXx</w:t>
-            </w:r>
-            <w:proofErr w:type="spellEnd"/>
-          </w:p>
-          <w:p>
-            <w:pPr>
-              <w:tabs>
-                <w:tab w:val="left" w:pos="1965"/>
-              </w:tabs>
-            </w:pPr>
-            <w:r>
-              <w:t xml:space="preserve"> - XXXXX</w:t>
-            </w:r>
-          </w:p>
-          <w:p>
-            <w:pPr>
-              <w:tabs>
-                <w:tab w:val="left" w:pos="1965"/>
-              </w:tabs>
-            </w:pPr>
-          </w:p>
-          <w:p>
-            <w:pPr>
-              <w:tabs>
-                <w:tab w:val="left" w:pos="1965"/>
-              </w:tabs>
-            </w:pPr>
-          </w:p>
-          <w:p>
-            <w:pPr>
-              <w:tabs>
-                <w:tab w:val="left" w:pos="1965"/>
-              </w:tabs>
-            </w:pPr>
-            <w:r>
+              <w:pStyle w:val="Standard"/>
+              <w:tabs>
+                <w:tab w:val="left" w:pos="1965"/>
+              </w:tabs>
+              <w:spacing w:after="0" w:line="240" w:lineRule="auto"/>
+            </w:pPr>
+            <w:r>
+              <w:t xml:space="preserve">1.  </w:t>
+            </w:r>
+            <w:r>
+              <w:t>용병</w:t>
+            </w:r>
+            <w:r>
+              <w:t xml:space="preserve"> </w:t>
+            </w:r>
+            <w:r>
+              <w:t>등록</w:t>
+            </w:r>
+            <w:r>
+              <w:t xml:space="preserve"> </w:t>
+            </w:r>
+            <w:proofErr w:type="gramStart"/>
+            <w:r>
+              <w:t>화면</w:t>
+            </w:r>
+            <w:r>
+              <w:t xml:space="preserve"> /</w:t>
+            </w:r>
+            <w:proofErr w:type="gramEnd"/>
+            <w:r>
+              <w:t xml:space="preserve"> </w:t>
+            </w:r>
+            <w:r>
+              <w:t>용병</w:t>
+            </w:r>
+            <w:r>
+              <w:t xml:space="preserve"> </w:t>
+            </w:r>
+            <w:r>
+              <w:t>등록</w:t>
+            </w:r>
+            <w:r>
+              <w:t xml:space="preserve"> </w:t>
+            </w:r>
+            <w:r>
+              <w:t>리스트</w:t>
+            </w:r>
+            <w:r>
+              <w:t xml:space="preserve"> </w:t>
+            </w:r>
+            <w:r>
+              <w:t>화면</w:t>
+            </w:r>
+          </w:p>
+          <w:p>
+            <w:pPr>
+              <w:pStyle w:val="Standard"/>
+              <w:tabs>
+                <w:tab w:val="left" w:pos="1965"/>
+              </w:tabs>
+              <w:spacing w:after="0" w:line="240" w:lineRule="auto"/>
+            </w:pPr>
+            <w:r>
+              <w:t>- eclipse</w:t>
+            </w:r>
+            <w:r>
+              <w:t>에서</w:t>
+            </w:r>
+            <w:r>
+              <w:t xml:space="preserve"> </w:t>
+            </w:r>
+            <w:r>
+              <w:t>대략적인</w:t>
+            </w:r>
+            <w:r>
+              <w:t xml:space="preserve"> </w:t>
+            </w:r>
+            <w:r>
+              <w:t>폼</w:t>
+            </w:r>
+            <w:r>
+              <w:t xml:space="preserve"> </w:t>
+            </w:r>
+            <w:r>
+              <w:t>구성</w:t>
+            </w:r>
+          </w:p>
+          <w:p>
+            <w:pPr>
+              <w:pStyle w:val="Standard"/>
+              <w:tabs>
+                <w:tab w:val="left" w:pos="1965"/>
+              </w:tabs>
+              <w:spacing w:after="0" w:line="240" w:lineRule="auto"/>
+            </w:pPr>
+            <w:r>
+              <w:t xml:space="preserve"> </w:t>
+            </w:r>
+          </w:p>
+          <w:p>
+            <w:pPr>
+              <w:pStyle w:val="Standard"/>
+              <w:tabs>
+                <w:tab w:val="left" w:pos="1965"/>
+              </w:tabs>
+              <w:spacing w:after="0" w:line="240" w:lineRule="auto"/>
+            </w:pPr>
+            <w:r>
+              <w:t xml:space="preserve">2. </w:t>
+            </w:r>
+            <w:r>
+              <w:t>용병</w:t>
+            </w:r>
+            <w:r>
+              <w:t xml:space="preserve"> </w:t>
+            </w:r>
+            <w:r>
+              <w:t>등록</w:t>
+            </w:r>
+            <w:r>
+              <w:t xml:space="preserve"> </w:t>
+            </w:r>
+            <w:r>
+              <w:t>화면</w:t>
+            </w:r>
+          </w:p>
+          <w:p>
+            <w:pPr>
+              <w:pStyle w:val="Standard"/>
+              <w:tabs>
+                <w:tab w:val="left" w:pos="1965"/>
+              </w:tabs>
+              <w:spacing w:after="0" w:line="240" w:lineRule="auto"/>
+            </w:pPr>
+            <w:r>
+              <w:t xml:space="preserve"> - visual studio</w:t>
+            </w:r>
+            <w:r>
+              <w:t>에서</w:t>
+            </w:r>
+            <w:r>
+              <w:t xml:space="preserve"> bootstrap </w:t>
+            </w:r>
+            <w:r>
+              <w:t>적용해서</w:t>
+            </w:r>
+            <w:r>
+              <w:t xml:space="preserve"> UI</w:t>
+            </w:r>
+            <w:r>
+              <w:t>틀</w:t>
+            </w:r>
+            <w:r>
+              <w:t xml:space="preserve"> </w:t>
+            </w:r>
+            <w:r>
+              <w:t>짜기</w:t>
+            </w:r>
+          </w:p>
+          <w:p>
+            <w:pPr>
+              <w:pStyle w:val="Standard"/>
+              <w:tabs>
+                <w:tab w:val="left" w:pos="1965"/>
+              </w:tabs>
+              <w:spacing w:after="0" w:line="240" w:lineRule="auto"/>
+            </w:pPr>
+            <w:r>
+              <w:t xml:space="preserve"> </w:t>
+            </w:r>
+          </w:p>
+          <w:p>
+            <w:pPr>
+              <w:pStyle w:val="Standard"/>
+              <w:tabs>
+                <w:tab w:val="left" w:pos="1965"/>
+              </w:tabs>
+              <w:spacing w:after="0" w:line="240" w:lineRule="auto"/>
+            </w:pPr>
+          </w:p>
+          <w:p>
+            <w:pPr>
+              <w:pStyle w:val="Standard"/>
+              <w:tabs>
+                <w:tab w:val="left" w:pos="1965"/>
+              </w:tabs>
+              <w:spacing w:after="0" w:line="240" w:lineRule="auto"/>
+            </w:pPr>
+          </w:p>
+          <w:p>
+            <w:pPr>
+              <w:pStyle w:val="Standard"/>
+              <w:tabs>
+                <w:tab w:val="left" w:pos="1965"/>
+              </w:tabs>
+              <w:spacing w:after="0" w:line="240" w:lineRule="auto"/>
+            </w:pPr>
+            <w:r>
+              <w:t>미</w:t>
+            </w:r>
+            <w:r>
+              <w:t xml:space="preserve"> </w:t>
+            </w:r>
+            <w:r>
+              <w:t>진행</w:t>
+            </w:r>
+            <w:r>
+              <w:t xml:space="preserve"> &amp; </w:t>
+            </w:r>
+            <w:r>
+              <w:t>문제</w:t>
+            </w:r>
+          </w:p>
+          <w:p>
+            <w:pPr>
+              <w:pStyle w:val="Standard"/>
+              <w:tabs>
+                <w:tab w:val="left" w:pos="1965"/>
+              </w:tabs>
+              <w:spacing w:after="0" w:line="240" w:lineRule="auto"/>
+            </w:pPr>
+            <w:r>
+              <w:t>1.  eclipse</w:t>
+            </w:r>
+            <w:r>
+              <w:t>에서</w:t>
+            </w:r>
+            <w:r>
+              <w:t xml:space="preserve"> </w:t>
+            </w:r>
+            <w:r>
+              <w:t>용병</w:t>
+            </w:r>
+            <w:r>
+              <w:t xml:space="preserve"> </w:t>
+            </w:r>
+            <w:r>
+              <w:t>신청</w:t>
+            </w:r>
+            <w:r>
+              <w:t xml:space="preserve"> </w:t>
+            </w:r>
+            <w:proofErr w:type="gramStart"/>
+            <w:r>
+              <w:t>화면</w:t>
+            </w:r>
+            <w:r>
+              <w:t xml:space="preserve"> /</w:t>
+            </w:r>
+            <w:proofErr w:type="gramEnd"/>
+            <w:r>
+              <w:t xml:space="preserve"> </w:t>
+            </w:r>
+            <w:r>
+              <w:t>용병</w:t>
+            </w:r>
+            <w:r>
+              <w:t xml:space="preserve"> </w:t>
+            </w:r>
+            <w:r>
+              <w:t>신청</w:t>
+            </w:r>
+            <w:r>
+              <w:t xml:space="preserve"> </w:t>
+            </w:r>
+            <w:r>
+              <w:t>리스트</w:t>
+            </w:r>
+            <w:r>
+              <w:t xml:space="preserve"> </w:t>
+            </w:r>
+            <w:r>
+              <w:t>화면</w:t>
+            </w:r>
+            <w:r>
+              <w:t xml:space="preserve"> </w:t>
+            </w:r>
+            <w:r>
+              <w:t>폼</w:t>
+            </w:r>
+            <w:r>
+              <w:t xml:space="preserve"> </w:t>
+            </w:r>
+            <w:r>
+              <w:t>구성이</w:t>
+            </w:r>
+            <w:r>
+              <w:t xml:space="preserve"> </w:t>
+            </w:r>
+            <w:r>
+              <w:t>되지</w:t>
+            </w:r>
+            <w:r>
+              <w:t xml:space="preserve"> </w:t>
+            </w:r>
+            <w:r>
+              <w:t>않음</w:t>
+            </w:r>
+          </w:p>
+          <w:p>
+            <w:pPr>
+              <w:pStyle w:val="Standard"/>
+              <w:tabs>
+                <w:tab w:val="left" w:pos="1965"/>
+              </w:tabs>
+              <w:spacing w:after="0" w:line="240" w:lineRule="auto"/>
+            </w:pPr>
+          </w:p>
+          <w:p>
+            <w:pPr>
+              <w:pStyle w:val="Standard"/>
+              <w:tabs>
+                <w:tab w:val="left" w:pos="1965"/>
+              </w:tabs>
+              <w:spacing w:after="0" w:line="240" w:lineRule="auto"/>
               <w:rPr>
                 <w:rFonts w:hint="eastAsia"/>
               </w:rPr>
-              <w:t>미</w:t>
-            </w:r>
-            <w:r>
-              <w:t xml:space="preserve"> 진행 &amp; 문제</w:t>
-            </w:r>
-          </w:p>
-          <w:p>
-            <w:pPr>
-              <w:tabs>
-                <w:tab w:val="left" w:pos="1965"/>
-              </w:tabs>
-            </w:pPr>
-            <w:r>
-              <w:t>1. XXXX</w:t>
-            </w:r>
-          </w:p>
-          <w:p>
-            <w:pPr>
-              <w:tabs>
-                <w:tab w:val="left" w:pos="1965"/>
-              </w:tabs>
-            </w:pPr>
-            <w:r>
-              <w:t xml:space="preserve">2. </w:t>
-            </w:r>
-            <w:proofErr w:type="spellStart"/>
-            <w:r>
-              <w:t>xXXX</w:t>
-            </w:r>
-            <w:proofErr w:type="spellEnd"/>
-          </w:p>
-          <w:p>
-            <w:pPr>
-              <w:tabs>
-                <w:tab w:val="left" w:pos="1965"/>
-              </w:tabs>
-            </w:pPr>
-          </w:p>
-          <w:p>
-            <w:pPr>
-              <w:tabs>
-                <w:tab w:val="left" w:pos="1965"/>
-              </w:tabs>
-            </w:pPr>
-            <w:r>
-              <w:rPr>
-                <w:rFonts w:hint="eastAsia"/>
-              </w:rPr>
-              <w:t>최대한</w:t>
-            </w:r>
-            <w:r>
-              <w:t xml:space="preserve"> 상세하게//</w:t>
-            </w:r>
+            </w:pPr>
           </w:p>
         </w:tc>
       </w:tr>
@@ -389,22 +593,35 @@
         </w:trPr>
         <w:tc>
           <w:tcPr>
-            <w:tcW w:w="846" w:type="dxa"/>
+            <w:tcW w:w="845" w:type="dxa"/>
+            <w:tcBorders>
+              <w:top w:val="single" w:sz="4" w:space="0" w:color="00000A"/>
+              <w:left w:val="single" w:sz="4" w:space="0" w:color="00000A"/>
+              <w:bottom w:val="single" w:sz="4" w:space="0" w:color="00000A"/>
+              <w:right w:val="single" w:sz="4" w:space="0" w:color="00000A"/>
+            </w:tcBorders>
+            <w:tcMar>
+              <w:top w:w="0" w:type="dxa"/>
+              <w:left w:w="108" w:type="dxa"/>
+              <w:bottom w:w="0" w:type="dxa"/>
+              <w:right w:w="108" w:type="dxa"/>
+            </w:tcMar>
             <w:vAlign w:val="center"/>
           </w:tcPr>
           <w:p>
             <w:pPr>
-              <w:jc w:val="center"/>
-              <w:rPr>
-                <w:b/>
-                <w:bCs/>
-                <w:sz w:val="30"/>
-                <w:szCs w:val="30"/>
-              </w:rPr>
-            </w:pPr>
-            <w:r>
-              <w:rPr>
-                <w:rFonts w:hint="eastAsia"/>
+              <w:pStyle w:val="Standard"/>
+              <w:spacing w:after="0" w:line="240" w:lineRule="auto"/>
+              <w:jc w:val="center"/>
+              <w:rPr>
+                <w:b/>
+                <w:bCs/>
+                <w:sz w:val="30"/>
+                <w:szCs w:val="30"/>
+              </w:rPr>
+            </w:pPr>
+            <w:r>
+              <w:rPr>
                 <w:b/>
                 <w:bCs/>
                 <w:sz w:val="30"/>
@@ -415,17 +632,18 @@
           </w:p>
           <w:p>
             <w:pPr>
-              <w:jc w:val="center"/>
-              <w:rPr>
-                <w:b/>
-                <w:bCs/>
-                <w:sz w:val="30"/>
-                <w:szCs w:val="30"/>
-              </w:rPr>
-            </w:pPr>
-            <w:r>
-              <w:rPr>
-                <w:rFonts w:hint="eastAsia"/>
+              <w:pStyle w:val="Standard"/>
+              <w:spacing w:after="0" w:line="240" w:lineRule="auto"/>
+              <w:jc w:val="center"/>
+              <w:rPr>
+                <w:b/>
+                <w:bCs/>
+                <w:sz w:val="30"/>
+                <w:szCs w:val="30"/>
+              </w:rPr>
+            </w:pPr>
+            <w:r>
+              <w:rPr>
                 <w:b/>
                 <w:bCs/>
                 <w:sz w:val="30"/>
@@ -436,17 +654,18 @@
           </w:p>
           <w:p>
             <w:pPr>
-              <w:jc w:val="center"/>
-              <w:rPr>
-                <w:b/>
-                <w:bCs/>
-                <w:sz w:val="30"/>
-                <w:szCs w:val="30"/>
-              </w:rPr>
-            </w:pPr>
-            <w:r>
-              <w:rPr>
-                <w:rFonts w:hint="eastAsia"/>
+              <w:pStyle w:val="Standard"/>
+              <w:spacing w:after="0" w:line="240" w:lineRule="auto"/>
+              <w:jc w:val="center"/>
+              <w:rPr>
+                <w:b/>
+                <w:bCs/>
+                <w:sz w:val="30"/>
+                <w:szCs w:val="30"/>
+              </w:rPr>
+            </w:pPr>
+            <w:r>
+              <w:rPr>
                 <w:b/>
                 <w:bCs/>
                 <w:sz w:val="30"/>
@@ -457,17 +676,18 @@
           </w:p>
           <w:p>
             <w:pPr>
-              <w:jc w:val="center"/>
-              <w:rPr>
-                <w:b/>
-                <w:bCs/>
-                <w:sz w:val="30"/>
-                <w:szCs w:val="30"/>
-              </w:rPr>
-            </w:pPr>
-            <w:r>
-              <w:rPr>
-                <w:rFonts w:hint="eastAsia"/>
+              <w:pStyle w:val="Standard"/>
+              <w:spacing w:after="0" w:line="240" w:lineRule="auto"/>
+              <w:jc w:val="center"/>
+              <w:rPr>
+                <w:b/>
+                <w:bCs/>
+                <w:sz w:val="30"/>
+                <w:szCs w:val="30"/>
+              </w:rPr>
+            </w:pPr>
+            <w:r>
+              <w:rPr>
                 <w:b/>
                 <w:bCs/>
                 <w:sz w:val="30"/>
@@ -478,17 +698,18 @@
           </w:p>
           <w:p>
             <w:pPr>
-              <w:jc w:val="center"/>
-              <w:rPr>
-                <w:b/>
-                <w:bCs/>
-                <w:sz w:val="30"/>
-                <w:szCs w:val="30"/>
-              </w:rPr>
-            </w:pPr>
-            <w:r>
-              <w:rPr>
-                <w:rFonts w:hint="eastAsia"/>
+              <w:pStyle w:val="Standard"/>
+              <w:spacing w:after="0" w:line="240" w:lineRule="auto"/>
+              <w:jc w:val="center"/>
+              <w:rPr>
+                <w:b/>
+                <w:bCs/>
+                <w:sz w:val="30"/>
+                <w:szCs w:val="30"/>
+              </w:rPr>
+            </w:pPr>
+            <w:r>
+              <w:rPr>
                 <w:b/>
                 <w:bCs/>
                 <w:sz w:val="30"/>
@@ -499,17 +720,18 @@
           </w:p>
           <w:p>
             <w:pPr>
-              <w:jc w:val="center"/>
-              <w:rPr>
-                <w:b/>
-                <w:bCs/>
-                <w:sz w:val="30"/>
-                <w:szCs w:val="30"/>
-              </w:rPr>
-            </w:pPr>
-            <w:r>
-              <w:rPr>
-                <w:rFonts w:hint="eastAsia"/>
+              <w:pStyle w:val="Standard"/>
+              <w:spacing w:after="0" w:line="240" w:lineRule="auto"/>
+              <w:jc w:val="center"/>
+              <w:rPr>
+                <w:b/>
+                <w:bCs/>
+                <w:sz w:val="30"/>
+                <w:szCs w:val="30"/>
+              </w:rPr>
+            </w:pPr>
+            <w:r>
+              <w:rPr>
                 <w:b/>
                 <w:bCs/>
                 <w:sz w:val="30"/>
@@ -520,17 +742,18 @@
           </w:p>
           <w:p>
             <w:pPr>
-              <w:jc w:val="center"/>
-              <w:rPr>
-                <w:b/>
-                <w:bCs/>
-                <w:sz w:val="30"/>
-                <w:szCs w:val="30"/>
-              </w:rPr>
-            </w:pPr>
-            <w:r>
-              <w:rPr>
-                <w:rFonts w:hint="eastAsia"/>
+              <w:pStyle w:val="Standard"/>
+              <w:spacing w:after="0" w:line="240" w:lineRule="auto"/>
+              <w:jc w:val="center"/>
+              <w:rPr>
+                <w:b/>
+                <w:bCs/>
+                <w:sz w:val="30"/>
+                <w:szCs w:val="30"/>
+              </w:rPr>
+            </w:pPr>
+            <w:r>
+              <w:rPr>
                 <w:b/>
                 <w:bCs/>
                 <w:sz w:val="30"/>
@@ -542,23 +765,233 @@
         </w:tc>
         <w:tc>
           <w:tcPr>
-            <w:tcW w:w="9639" w:type="dxa"/>
+            <w:tcW w:w="9640" w:type="dxa"/>
+            <w:tcBorders>
+              <w:top w:val="single" w:sz="4" w:space="0" w:color="00000A"/>
+              <w:left w:val="single" w:sz="4" w:space="0" w:color="00000A"/>
+              <w:bottom w:val="single" w:sz="4" w:space="0" w:color="00000A"/>
+              <w:right w:val="single" w:sz="4" w:space="0" w:color="00000A"/>
+            </w:tcBorders>
+            <w:tcMar>
+              <w:top w:w="0" w:type="dxa"/>
+              <w:left w:w="108" w:type="dxa"/>
+              <w:bottom w:w="0" w:type="dxa"/>
+              <w:right w:w="108" w:type="dxa"/>
+            </w:tcMar>
           </w:tcPr>
           <w:p>
-            <w:r>
-              <w:t>1. XXXXX</w:t>
-            </w:r>
-          </w:p>
-          <w:p/>
-          <w:p>
-            <w:r>
-              <w:t>2. XXXXX</w:t>
-            </w:r>
-          </w:p>
-          <w:p/>
-          <w:p>
-            <w:r>
-              <w:t>3. XXXXX</w:t>
+            <w:pPr>
+              <w:pStyle w:val="Standard"/>
+              <w:spacing w:after="0" w:line="240" w:lineRule="auto"/>
+            </w:pPr>
+            <w:r>
+              <w:t xml:space="preserve">1. </w:t>
+            </w:r>
+            <w:r>
+              <w:t>용병</w:t>
+            </w:r>
+            <w:r>
+              <w:t xml:space="preserve"> </w:t>
+            </w:r>
+            <w:r>
+              <w:t>등록</w:t>
+            </w:r>
+            <w:r>
+              <w:t xml:space="preserve"> </w:t>
+            </w:r>
+            <w:proofErr w:type="gramStart"/>
+            <w:r>
+              <w:t>화면</w:t>
+            </w:r>
+            <w:r>
+              <w:t xml:space="preserve"> /</w:t>
+            </w:r>
+            <w:proofErr w:type="gramEnd"/>
+            <w:r>
+              <w:t xml:space="preserve"> </w:t>
+            </w:r>
+            <w:r>
+              <w:t>용병</w:t>
+            </w:r>
+            <w:r>
+              <w:t xml:space="preserve"> </w:t>
+            </w:r>
+            <w:r>
+              <w:t>등록</w:t>
+            </w:r>
+            <w:r>
+              <w:t xml:space="preserve"> </w:t>
+            </w:r>
+            <w:r>
+              <w:t>리스트</w:t>
+            </w:r>
+            <w:r>
+              <w:t xml:space="preserve"> / </w:t>
+            </w:r>
+            <w:r>
+              <w:t>용병</w:t>
+            </w:r>
+            <w:r>
+              <w:t xml:space="preserve"> </w:t>
+            </w:r>
+            <w:r>
+              <w:t>신청</w:t>
+            </w:r>
+            <w:r>
+              <w:t xml:space="preserve"> </w:t>
+            </w:r>
+            <w:r>
+              <w:t>화면</w:t>
+            </w:r>
+            <w:r>
+              <w:t xml:space="preserve"> / </w:t>
+            </w:r>
+            <w:r>
+              <w:t>용병</w:t>
+            </w:r>
+            <w:r>
+              <w:t xml:space="preserve"> </w:t>
+            </w:r>
+            <w:r>
+              <w:t>신청</w:t>
+            </w:r>
+            <w:r>
+              <w:t xml:space="preserve"> </w:t>
+            </w:r>
+            <w:r>
+              <w:t>리스트</w:t>
+            </w:r>
+            <w:r>
+              <w:t xml:space="preserve"> </w:t>
+            </w:r>
+            <w:r>
+              <w:t>화면</w:t>
+            </w:r>
+            <w:r>
+              <w:t xml:space="preserve"> UI</w:t>
+            </w:r>
+            <w:r>
+              <w:t>틀</w:t>
+            </w:r>
+            <w:r>
+              <w:t xml:space="preserve"> </w:t>
+            </w:r>
+            <w:r>
+              <w:t>완성하기</w:t>
+            </w:r>
+          </w:p>
+          <w:p>
+            <w:pPr>
+              <w:pStyle w:val="Standard"/>
+              <w:spacing w:after="0" w:line="240" w:lineRule="auto"/>
+            </w:pPr>
+          </w:p>
+          <w:p>
+            <w:pPr>
+              <w:pStyle w:val="Standard"/>
+              <w:spacing w:after="0" w:line="240" w:lineRule="auto"/>
+            </w:pPr>
+            <w:r>
+              <w:t xml:space="preserve">2. DB </w:t>
+            </w:r>
+            <w:r>
+              <w:t>테이블</w:t>
+            </w:r>
+            <w:r>
+              <w:t xml:space="preserve"> </w:t>
+            </w:r>
+            <w:r>
+              <w:t>생성</w:t>
+            </w:r>
+            <w:r>
+              <w:t xml:space="preserve"> </w:t>
+            </w:r>
+            <w:r>
+              <w:t>후</w:t>
+            </w:r>
+            <w:r>
+              <w:t xml:space="preserve"> </w:t>
+            </w:r>
+            <w:r>
+              <w:t>임시</w:t>
+            </w:r>
+            <w:r>
+              <w:t xml:space="preserve"> </w:t>
+            </w:r>
+            <w:r>
+              <w:t>값들을</w:t>
+            </w:r>
+            <w:r>
+              <w:t xml:space="preserve"> </w:t>
+            </w:r>
+            <w:r>
+              <w:t>넣은</w:t>
+            </w:r>
+            <w:r>
+              <w:t xml:space="preserve"> </w:t>
+            </w:r>
+            <w:r>
+              <w:t>후</w:t>
+            </w:r>
+            <w:r>
+              <w:t xml:space="preserve"> </w:t>
+            </w:r>
+            <w:r>
+              <w:t>각</w:t>
+            </w:r>
+            <w:r>
+              <w:t xml:space="preserve"> </w:t>
+            </w:r>
+            <w:r>
+              <w:t>화면에서</w:t>
+            </w:r>
+            <w:r>
+              <w:t xml:space="preserve"> </w:t>
+            </w:r>
+            <w:r>
+              <w:t>값을</w:t>
+            </w:r>
+            <w:r>
+              <w:t xml:space="preserve"> </w:t>
+            </w:r>
+            <w:r>
+              <w:t>제대로</w:t>
+            </w:r>
+            <w:r>
+              <w:t xml:space="preserve"> </w:t>
+            </w:r>
+            <w:r>
+              <w:t>받아오는지</w:t>
+            </w:r>
+            <w:r>
+              <w:t xml:space="preserve"> </w:t>
+            </w:r>
+            <w:r>
+              <w:t>확인하기</w:t>
+            </w:r>
+          </w:p>
+          <w:p>
+            <w:pPr>
+              <w:pStyle w:val="Standard"/>
+              <w:spacing w:after="0" w:line="240" w:lineRule="auto"/>
+            </w:pPr>
+          </w:p>
+          <w:p>
+            <w:pPr>
+              <w:pStyle w:val="Standard"/>
+              <w:spacing w:after="0" w:line="240" w:lineRule="auto"/>
+            </w:pPr>
+            <w:r>
+              <w:t xml:space="preserve">3. </w:t>
+            </w:r>
+            <w:r>
+              <w:t>디자인</w:t>
+            </w:r>
+            <w:r>
+              <w:t xml:space="preserve"> </w:t>
+            </w:r>
+            <w:r>
+              <w:t>구상</w:t>
             </w:r>
           </w:p>
         </w:tc>
@@ -566,6 +999,7 @@
     </w:tbl>
     <w:p>
       <w:pPr>
+        <w:pStyle w:val="Standard"/>
         <w:rPr>
           <w:sz w:val="16"/>
           <w:szCs w:val="16"/>
@@ -574,25 +1008,18 @@
     </w:p>
     <w:p>
       <w:pPr>
+        <w:pStyle w:val="Standard"/>
         <w:widowControl/>
-        <w:wordWrap/>
-        <w:autoSpaceDE/>
-        <w:autoSpaceDN/>
         <w:rPr>
           <w:sz w:val="16"/>
           <w:szCs w:val="16"/>
         </w:rPr>
       </w:pPr>
-      <w:r>
-        <w:rPr>
-          <w:sz w:val="16"/>
-          <w:szCs w:val="16"/>
-        </w:rPr>
-        <w:br w:type="page"/>
-      </w:r>
     </w:p>
     <w:p>
       <w:pPr>
+        <w:pStyle w:val="Standard"/>
+        <w:pageBreakBefore/>
         <w:jc w:val="center"/>
         <w:rPr>
           <w:b/>
@@ -603,18 +1030,54 @@
       </w:pPr>
       <w:r>
         <w:rPr>
-          <w:rFonts w:hint="eastAsia"/>
           <w:b/>
           <w:bCs/>
           <w:sz w:val="60"/>
           <w:szCs w:val="60"/>
         </w:rPr>
         <w:lastRenderedPageBreak/>
-        <w:t>주간 진행 보고서</w:t>
+        <w:t>주간</w:t>
+      </w:r>
+      <w:r>
+        <w:rPr>
+          <w:b/>
+          <w:bCs/>
+          <w:sz w:val="60"/>
+          <w:szCs w:val="60"/>
+        </w:rPr>
+        <w:t xml:space="preserve"> </w:t>
+      </w:r>
+      <w:r>
+        <w:rPr>
+          <w:b/>
+          <w:bCs/>
+          <w:sz w:val="60"/>
+          <w:szCs w:val="60"/>
+        </w:rPr>
+        <w:t>진행</w:t>
+      </w:r>
+      <w:r>
+        <w:rPr>
+          <w:b/>
+          <w:bCs/>
+          <w:sz w:val="60"/>
+          <w:szCs w:val="60"/>
+        </w:rPr>
+        <w:t xml:space="preserve"> </w:t>
+      </w:r>
+      <w:r>
+        <w:rPr>
+          <w:b/>
+          <w:bCs/>
+          <w:sz w:val="60"/>
+          <w:szCs w:val="60"/>
+        </w:rPr>
+        <w:t>보고서</w:t>
       </w:r>
     </w:p>
     <w:p>
       <w:pPr>
+        <w:pStyle w:val="Standard"/>
         <w:jc w:val="right"/>
         <w:rPr>
           <w:b/>
@@ -643,15 +1106,18 @@
     </w:p>
     <w:tbl>
       <w:tblPr>
-        <w:tblStyle w:val="a3"/>
-        <w:tblpPr w:leftFromText="142" w:rightFromText="142" w:vertAnchor="text" w:tblpY="1"/>
-        <w:tblOverlap w:val="never"/>
         <w:tblW w:w="10485" w:type="dxa"/>
+        <w:tblInd w:w="-108" w:type="dxa"/>
+        <w:tblLayout w:type="fixed"/>
+        <w:tblCellMar>
+          <w:left w:w="10" w:type="dxa"/>
+          <w:right w:w="10" w:type="dxa"/>
+        </w:tblCellMar>
         <w:tblLook w:val="04A0" w:firstRow="1" w:lastRow="0" w:firstColumn="1" w:lastColumn="0" w:noHBand="0" w:noVBand="1"/>
       </w:tblPr>
       <w:tblGrid>
-        <w:gridCol w:w="846"/>
-        <w:gridCol w:w="9639"/>
+        <w:gridCol w:w="845"/>
+        <w:gridCol w:w="9640"/>
       </w:tblGrid>
       <w:tr>
         <w:trPr>
@@ -659,22 +1125,35 @@
         </w:trPr>
         <w:tc>
           <w:tcPr>
-            <w:tcW w:w="846" w:type="dxa"/>
+            <w:tcW w:w="845" w:type="dxa"/>
+            <w:tcBorders>
+              <w:top w:val="single" w:sz="4" w:space="0" w:color="00000A"/>
+              <w:left w:val="single" w:sz="4" w:space="0" w:color="00000A"/>
+              <w:bottom w:val="single" w:sz="4" w:space="0" w:color="00000A"/>
+              <w:right w:val="single" w:sz="4" w:space="0" w:color="00000A"/>
+            </w:tcBorders>
+            <w:tcMar>
+              <w:top w:w="0" w:type="dxa"/>
+              <w:left w:w="108" w:type="dxa"/>
+              <w:bottom w:w="0" w:type="dxa"/>
+              <w:right w:w="108" w:type="dxa"/>
+            </w:tcMar>
             <w:vAlign w:val="center"/>
           </w:tcPr>
           <w:p>
             <w:pPr>
-              <w:jc w:val="center"/>
-              <w:rPr>
-                <w:b/>
-                <w:bCs/>
-                <w:sz w:val="30"/>
-                <w:szCs w:val="30"/>
-              </w:rPr>
-            </w:pPr>
-            <w:r>
-              <w:rPr>
-                <w:rFonts w:hint="eastAsia"/>
+              <w:pStyle w:val="Standard"/>
+              <w:spacing w:after="0" w:line="240" w:lineRule="auto"/>
+              <w:jc w:val="center"/>
+              <w:rPr>
+                <w:b/>
+                <w:bCs/>
+                <w:sz w:val="30"/>
+                <w:szCs w:val="30"/>
+              </w:rPr>
+            </w:pPr>
+            <w:r>
+              <w:rPr>
                 <w:b/>
                 <w:bCs/>
                 <w:sz w:val="30"/>
@@ -685,17 +1164,18 @@
           </w:p>
           <w:p>
             <w:pPr>
-              <w:jc w:val="center"/>
-              <w:rPr>
-                <w:b/>
-                <w:bCs/>
-                <w:sz w:val="30"/>
-                <w:szCs w:val="30"/>
-              </w:rPr>
-            </w:pPr>
-            <w:r>
-              <w:rPr>
-                <w:rFonts w:hint="eastAsia"/>
+              <w:pStyle w:val="Standard"/>
+              <w:spacing w:after="0" w:line="240" w:lineRule="auto"/>
+              <w:jc w:val="center"/>
+              <w:rPr>
+                <w:b/>
+                <w:bCs/>
+                <w:sz w:val="30"/>
+                <w:szCs w:val="30"/>
+              </w:rPr>
+            </w:pPr>
+            <w:r>
+              <w:rPr>
                 <w:b/>
                 <w:bCs/>
                 <w:sz w:val="30"/>
@@ -706,17 +1186,18 @@
           </w:p>
           <w:p>
             <w:pPr>
-              <w:jc w:val="center"/>
-              <w:rPr>
-                <w:b/>
-                <w:bCs/>
-                <w:sz w:val="30"/>
-                <w:szCs w:val="30"/>
-              </w:rPr>
-            </w:pPr>
-            <w:r>
-              <w:rPr>
-                <w:rFonts w:hint="eastAsia"/>
+              <w:pStyle w:val="Standard"/>
+              <w:spacing w:after="0" w:line="240" w:lineRule="auto"/>
+              <w:jc w:val="center"/>
+              <w:rPr>
+                <w:b/>
+                <w:bCs/>
+                <w:sz w:val="30"/>
+                <w:szCs w:val="30"/>
+              </w:rPr>
+            </w:pPr>
+            <w:r>
+              <w:rPr>
                 <w:b/>
                 <w:bCs/>
                 <w:sz w:val="30"/>
@@ -727,17 +1208,18 @@
           </w:p>
           <w:p>
             <w:pPr>
-              <w:jc w:val="center"/>
-              <w:rPr>
-                <w:b/>
-                <w:bCs/>
-                <w:sz w:val="30"/>
-                <w:szCs w:val="30"/>
-              </w:rPr>
-            </w:pPr>
-            <w:r>
-              <w:rPr>
-                <w:rFonts w:hint="eastAsia"/>
+              <w:pStyle w:val="Standard"/>
+              <w:spacing w:after="0" w:line="240" w:lineRule="auto"/>
+              <w:jc w:val="center"/>
+              <w:rPr>
+                <w:b/>
+                <w:bCs/>
+                <w:sz w:val="30"/>
+                <w:szCs w:val="30"/>
+              </w:rPr>
+            </w:pPr>
+            <w:r>
+              <w:rPr>
                 <w:b/>
                 <w:bCs/>
                 <w:sz w:val="30"/>
@@ -748,17 +1230,18 @@
           </w:p>
           <w:p>
             <w:pPr>
-              <w:jc w:val="center"/>
-              <w:rPr>
-                <w:b/>
-                <w:bCs/>
-                <w:sz w:val="30"/>
-                <w:szCs w:val="30"/>
-              </w:rPr>
-            </w:pPr>
-            <w:r>
-              <w:rPr>
-                <w:rFonts w:hint="eastAsia"/>
+              <w:pStyle w:val="Standard"/>
+              <w:spacing w:after="0" w:line="240" w:lineRule="auto"/>
+              <w:jc w:val="center"/>
+              <w:rPr>
+                <w:b/>
+                <w:bCs/>
+                <w:sz w:val="30"/>
+                <w:szCs w:val="30"/>
+              </w:rPr>
+            </w:pPr>
+            <w:r>
+              <w:rPr>
                 <w:b/>
                 <w:bCs/>
                 <w:sz w:val="30"/>
@@ -769,17 +1252,18 @@
           </w:p>
           <w:p>
             <w:pPr>
-              <w:jc w:val="center"/>
-              <w:rPr>
-                <w:b/>
-                <w:bCs/>
-                <w:sz w:val="30"/>
-                <w:szCs w:val="30"/>
-              </w:rPr>
-            </w:pPr>
-            <w:r>
-              <w:rPr>
-                <w:rFonts w:hint="eastAsia"/>
+              <w:pStyle w:val="Standard"/>
+              <w:spacing w:after="0" w:line="240" w:lineRule="auto"/>
+              <w:jc w:val="center"/>
+              <w:rPr>
+                <w:b/>
+                <w:bCs/>
+                <w:sz w:val="30"/>
+                <w:szCs w:val="30"/>
+              </w:rPr>
+            </w:pPr>
+            <w:r>
+              <w:rPr>
                 <w:b/>
                 <w:bCs/>
                 <w:sz w:val="30"/>
@@ -791,13 +1275,27 @@
         </w:tc>
         <w:tc>
           <w:tcPr>
-            <w:tcW w:w="9639" w:type="dxa"/>
+            <w:tcW w:w="9640" w:type="dxa"/>
+            <w:tcBorders>
+              <w:top w:val="single" w:sz="4" w:space="0" w:color="00000A"/>
+              <w:left w:val="single" w:sz="4" w:space="0" w:color="00000A"/>
+              <w:bottom w:val="single" w:sz="4" w:space="0" w:color="00000A"/>
+              <w:right w:val="single" w:sz="4" w:space="0" w:color="00000A"/>
+            </w:tcBorders>
+            <w:tcMar>
+              <w:top w:w="0" w:type="dxa"/>
+              <w:left w:w="108" w:type="dxa"/>
+              <w:bottom w:w="0" w:type="dxa"/>
+              <w:right w:w="108" w:type="dxa"/>
+            </w:tcMar>
           </w:tcPr>
           <w:p>
             <w:pPr>
-              <w:tabs>
-                <w:tab w:val="left" w:pos="1965"/>
-              </w:tabs>
+              <w:pStyle w:val="Standard"/>
+              <w:tabs>
+                <w:tab w:val="left" w:pos="1965"/>
+              </w:tabs>
+              <w:spacing w:after="0" w:line="240" w:lineRule="auto"/>
             </w:pPr>
             <w:r>
               <w:t>1. XXXX</w:t>
@@ -805,19 +1303,29 @@
           </w:p>
           <w:p>
             <w:pPr>
-              <w:tabs>
-                <w:tab w:val="left" w:pos="1965"/>
-              </w:tabs>
-            </w:pPr>
-            <w:r>
-              <w:t xml:space="preserve"> - XXXXXX (XXX 수정)</w:t>
-            </w:r>
-          </w:p>
-          <w:p>
-            <w:pPr>
-              <w:tabs>
-                <w:tab w:val="left" w:pos="1965"/>
-              </w:tabs>
+              <w:pStyle w:val="Standard"/>
+              <w:tabs>
+                <w:tab w:val="left" w:pos="1965"/>
+              </w:tabs>
+              <w:spacing w:after="0" w:line="240" w:lineRule="auto"/>
+            </w:pPr>
+            <w:r>
+              <w:t xml:space="preserve"> - XXXXXX (XXX </w:t>
+            </w:r>
+            <w:r>
+              <w:t>수정</w:t>
+            </w:r>
+            <w:r>
+              <w:t>)</w:t>
+            </w:r>
+          </w:p>
+          <w:p>
+            <w:pPr>
+              <w:pStyle w:val="Standard"/>
+              <w:tabs>
+                <w:tab w:val="left" w:pos="1965"/>
+              </w:tabs>
+              <w:spacing w:after="0" w:line="240" w:lineRule="auto"/>
             </w:pPr>
             <w:r>
               <w:t>2. XXXX</w:t>
@@ -825,19 +1333,35 @@
           </w:p>
           <w:p>
             <w:pPr>
-              <w:tabs>
-                <w:tab w:val="left" w:pos="1965"/>
-              </w:tabs>
-            </w:pPr>
-            <w:r>
-              <w:t xml:space="preserve"> - XXXXXX (XXX 하는 기능)</w:t>
-            </w:r>
-          </w:p>
-          <w:p>
-            <w:pPr>
-              <w:tabs>
-                <w:tab w:val="left" w:pos="1965"/>
-              </w:tabs>
+              <w:pStyle w:val="Standard"/>
+              <w:tabs>
+                <w:tab w:val="left" w:pos="1965"/>
+              </w:tabs>
+              <w:spacing w:after="0" w:line="240" w:lineRule="auto"/>
+            </w:pPr>
+            <w:r>
+              <w:t xml:space="preserve"> - XXXXXX (XXX </w:t>
+            </w:r>
+            <w:r>
+              <w:t>하는</w:t>
+            </w:r>
+            <w:r>
+              <w:t xml:space="preserve"> </w:t>
+            </w:r>
+            <w:r>
+              <w:t>기능</w:t>
+            </w:r>
+            <w:r>
+              <w:t>)</w:t>
+            </w:r>
+          </w:p>
+          <w:p>
+            <w:pPr>
+              <w:pStyle w:val="Standard"/>
+              <w:tabs>
+                <w:tab w:val="left" w:pos="1965"/>
+              </w:tabs>
+              <w:spacing w:after="0" w:line="240" w:lineRule="auto"/>
             </w:pPr>
             <w:r>
               <w:t xml:space="preserve"> - </w:t>
@@ -850,9 +1374,11 @@
           </w:p>
           <w:p>
             <w:pPr>
-              <w:tabs>
-                <w:tab w:val="left" w:pos="1965"/>
-              </w:tabs>
+              <w:pStyle w:val="Standard"/>
+              <w:tabs>
+                <w:tab w:val="left" w:pos="1965"/>
+              </w:tabs>
+              <w:spacing w:after="0" w:line="240" w:lineRule="auto"/>
             </w:pPr>
             <w:r>
               <w:t>3. XXXX</w:t>
@@ -860,9 +1386,11 @@
           </w:p>
           <w:p>
             <w:pPr>
-              <w:tabs>
-                <w:tab w:val="left" w:pos="1965"/>
-              </w:tabs>
+              <w:pStyle w:val="Standard"/>
+              <w:tabs>
+                <w:tab w:val="left" w:pos="1965"/>
+              </w:tabs>
+              <w:spacing w:after="0" w:line="240" w:lineRule="auto"/>
             </w:pPr>
             <w:r>
               <w:t xml:space="preserve"> - XXXXXX</w:t>
@@ -870,9 +1398,11 @@
           </w:p>
           <w:p>
             <w:pPr>
-              <w:tabs>
-                <w:tab w:val="left" w:pos="1965"/>
-              </w:tabs>
+              <w:pStyle w:val="Standard"/>
+              <w:tabs>
+                <w:tab w:val="left" w:pos="1965"/>
+              </w:tabs>
+              <w:spacing w:after="0" w:line="240" w:lineRule="auto"/>
             </w:pPr>
             <w:r>
               <w:t xml:space="preserve"> - </w:t>
@@ -885,9 +1415,11 @@
           </w:p>
           <w:p>
             <w:pPr>
-              <w:tabs>
-                <w:tab w:val="left" w:pos="1965"/>
-              </w:tabs>
+              <w:pStyle w:val="Standard"/>
+              <w:tabs>
+                <w:tab w:val="left" w:pos="1965"/>
+              </w:tabs>
+              <w:spacing w:after="0" w:line="240" w:lineRule="auto"/>
             </w:pPr>
             <w:r>
               <w:t xml:space="preserve"> - XXXXX</w:t>
@@ -895,39 +1427,53 @@
           </w:p>
           <w:p>
             <w:pPr>
-              <w:tabs>
-                <w:tab w:val="left" w:pos="1965"/>
-              </w:tabs>
-            </w:pPr>
-          </w:p>
-          <w:p>
-            <w:pPr>
-              <w:tabs>
-                <w:tab w:val="left" w:pos="1965"/>
-              </w:tabs>
-            </w:pPr>
-          </w:p>
-          <w:p>
-            <w:pPr>
-              <w:tabs>
-                <w:tab w:val="left" w:pos="1965"/>
-              </w:tabs>
-            </w:pPr>
-            <w:r>
-              <w:rPr>
-                <w:rFonts w:hint="eastAsia"/>
-              </w:rPr>
+              <w:pStyle w:val="Standard"/>
+              <w:tabs>
+                <w:tab w:val="left" w:pos="1965"/>
+              </w:tabs>
+              <w:spacing w:after="0" w:line="240" w:lineRule="auto"/>
+            </w:pPr>
+          </w:p>
+          <w:p>
+            <w:pPr>
+              <w:pStyle w:val="Standard"/>
+              <w:tabs>
+                <w:tab w:val="left" w:pos="1965"/>
+              </w:tabs>
+              <w:spacing w:after="0" w:line="240" w:lineRule="auto"/>
+            </w:pPr>
+          </w:p>
+          <w:p>
+            <w:pPr>
+              <w:pStyle w:val="Standard"/>
+              <w:tabs>
+                <w:tab w:val="left" w:pos="1965"/>
+              </w:tabs>
+              <w:spacing w:after="0" w:line="240" w:lineRule="auto"/>
+            </w:pPr>
+            <w:r>
               <w:t>미</w:t>
             </w:r>
             <w:r>
-              <w:t xml:space="preserve"> 진행 &amp; 문제</w:t>
-            </w:r>
-          </w:p>
-          <w:p>
-            <w:pPr>
-              <w:tabs>
-                <w:tab w:val="left" w:pos="1965"/>
-              </w:tabs>
+              <w:t xml:space="preserve"> </w:t>
+            </w:r>
+            <w:r>
+              <w:t>진행</w:t>
+            </w:r>
+            <w:r>
+              <w:t xml:space="preserve"> &amp; </w:t>
+            </w:r>
+            <w:r>
+              <w:t>문제</w:t>
+            </w:r>
+          </w:p>
+          <w:p>
+            <w:pPr>
+              <w:pStyle w:val="Standard"/>
+              <w:tabs>
+                <w:tab w:val="left" w:pos="1965"/>
+              </w:tabs>
+              <w:spacing w:after="0" w:line="240" w:lineRule="auto"/>
             </w:pPr>
             <w:r>
               <w:t>1. XXXX</w:t>
@@ -935,9 +1481,11 @@
           </w:p>
           <w:p>
             <w:pPr>
-              <w:tabs>
-                <w:tab w:val="left" w:pos="1965"/>
-              </w:tabs>
+              <w:pStyle w:val="Standard"/>
+              <w:tabs>
+                <w:tab w:val="left" w:pos="1965"/>
+              </w:tabs>
+              <w:spacing w:after="0" w:line="240" w:lineRule="auto"/>
             </w:pPr>
             <w:r>
               <w:t xml:space="preserve">2. </w:t>
@@ -950,25 +1498,32 @@
           </w:p>
           <w:p>
             <w:pPr>
-              <w:tabs>
-                <w:tab w:val="left" w:pos="1965"/>
-              </w:tabs>
-            </w:pPr>
-          </w:p>
-          <w:p>
-            <w:pPr>
-              <w:tabs>
-                <w:tab w:val="left" w:pos="1965"/>
-              </w:tabs>
-            </w:pPr>
-            <w:r>
-              <w:rPr>
-                <w:rFonts w:hint="eastAsia"/>
-              </w:rPr>
+              <w:pStyle w:val="Standard"/>
+              <w:tabs>
+                <w:tab w:val="left" w:pos="1965"/>
+              </w:tabs>
+              <w:spacing w:after="0" w:line="240" w:lineRule="auto"/>
+            </w:pPr>
+          </w:p>
+          <w:p>
+            <w:pPr>
+              <w:pStyle w:val="Standard"/>
+              <w:tabs>
+                <w:tab w:val="left" w:pos="1965"/>
+              </w:tabs>
+              <w:spacing w:after="0" w:line="240" w:lineRule="auto"/>
+            </w:pPr>
+            <w:r>
               <w:t>최대한</w:t>
             </w:r>
             <w:r>
-              <w:t xml:space="preserve"> 상세하게//</w:t>
+              <w:t xml:space="preserve"> </w:t>
+            </w:r>
+            <w:r>
+              <w:t>상세하게</w:t>
+            </w:r>
+            <w:r>
+              <w:t>//</w:t>
             </w:r>
           </w:p>
         </w:tc>
@@ -979,22 +1534,35 @@
         </w:trPr>
         <w:tc>
           <w:tcPr>
-            <w:tcW w:w="846" w:type="dxa"/>
+            <w:tcW w:w="845" w:type="dxa"/>
+            <w:tcBorders>
+              <w:top w:val="single" w:sz="4" w:space="0" w:color="00000A"/>
+              <w:left w:val="single" w:sz="4" w:space="0" w:color="00000A"/>
+              <w:bottom w:val="single" w:sz="4" w:space="0" w:color="00000A"/>
+              <w:right w:val="single" w:sz="4" w:space="0" w:color="00000A"/>
+            </w:tcBorders>
+            <w:tcMar>
+              <w:top w:w="0" w:type="dxa"/>
+              <w:left w:w="108" w:type="dxa"/>
+              <w:bottom w:w="0" w:type="dxa"/>
+              <w:right w:w="108" w:type="dxa"/>
+            </w:tcMar>
             <w:vAlign w:val="center"/>
           </w:tcPr>
           <w:p>
             <w:pPr>
-              <w:jc w:val="center"/>
-              <w:rPr>
-                <w:b/>
-                <w:bCs/>
-                <w:sz w:val="30"/>
-                <w:szCs w:val="30"/>
-              </w:rPr>
-            </w:pPr>
-            <w:r>
-              <w:rPr>
-                <w:rFonts w:hint="eastAsia"/>
+              <w:pStyle w:val="Standard"/>
+              <w:spacing w:after="0" w:line="240" w:lineRule="auto"/>
+              <w:jc w:val="center"/>
+              <w:rPr>
+                <w:b/>
+                <w:bCs/>
+                <w:sz w:val="30"/>
+                <w:szCs w:val="30"/>
+              </w:rPr>
+            </w:pPr>
+            <w:r>
+              <w:rPr>
                 <w:b/>
                 <w:bCs/>
                 <w:sz w:val="30"/>
@@ -1005,17 +1573,18 @@
           </w:p>
           <w:p>
             <w:pPr>
-              <w:jc w:val="center"/>
-              <w:rPr>
-                <w:b/>
-                <w:bCs/>
-                <w:sz w:val="30"/>
-                <w:szCs w:val="30"/>
-              </w:rPr>
-            </w:pPr>
-            <w:r>
-              <w:rPr>
-                <w:rFonts w:hint="eastAsia"/>
+              <w:pStyle w:val="Standard"/>
+              <w:spacing w:after="0" w:line="240" w:lineRule="auto"/>
+              <w:jc w:val="center"/>
+              <w:rPr>
+                <w:b/>
+                <w:bCs/>
+                <w:sz w:val="30"/>
+                <w:szCs w:val="30"/>
+              </w:rPr>
+            </w:pPr>
+            <w:r>
+              <w:rPr>
                 <w:b/>
                 <w:bCs/>
                 <w:sz w:val="30"/>
@@ -1026,17 +1595,18 @@
           </w:p>
           <w:p>
             <w:pPr>
-              <w:jc w:val="center"/>
-              <w:rPr>
-                <w:b/>
-                <w:bCs/>
-                <w:sz w:val="30"/>
-                <w:szCs w:val="30"/>
-              </w:rPr>
-            </w:pPr>
-            <w:r>
-              <w:rPr>
-                <w:rFonts w:hint="eastAsia"/>
+              <w:pStyle w:val="Standard"/>
+              <w:spacing w:after="0" w:line="240" w:lineRule="auto"/>
+              <w:jc w:val="center"/>
+              <w:rPr>
+                <w:b/>
+                <w:bCs/>
+                <w:sz w:val="30"/>
+                <w:szCs w:val="30"/>
+              </w:rPr>
+            </w:pPr>
+            <w:r>
+              <w:rPr>
                 <w:b/>
                 <w:bCs/>
                 <w:sz w:val="30"/>
@@ -1047,17 +1617,18 @@
           </w:p>
           <w:p>
             <w:pPr>
-              <w:jc w:val="center"/>
-              <w:rPr>
-                <w:b/>
-                <w:bCs/>
-                <w:sz w:val="30"/>
-                <w:szCs w:val="30"/>
-              </w:rPr>
-            </w:pPr>
-            <w:r>
-              <w:rPr>
-                <w:rFonts w:hint="eastAsia"/>
+              <w:pStyle w:val="Standard"/>
+              <w:spacing w:after="0" w:line="240" w:lineRule="auto"/>
+              <w:jc w:val="center"/>
+              <w:rPr>
+                <w:b/>
+                <w:bCs/>
+                <w:sz w:val="30"/>
+                <w:szCs w:val="30"/>
+              </w:rPr>
+            </w:pPr>
+            <w:r>
+              <w:rPr>
                 <w:b/>
                 <w:bCs/>
                 <w:sz w:val="30"/>
@@ -1068,17 +1639,18 @@
           </w:p>
           <w:p>
             <w:pPr>
-              <w:jc w:val="center"/>
-              <w:rPr>
-                <w:b/>
-                <w:bCs/>
-                <w:sz w:val="30"/>
-                <w:szCs w:val="30"/>
-              </w:rPr>
-            </w:pPr>
-            <w:r>
-              <w:rPr>
-                <w:rFonts w:hint="eastAsia"/>
+              <w:pStyle w:val="Standard"/>
+              <w:spacing w:after="0" w:line="240" w:lineRule="auto"/>
+              <w:jc w:val="center"/>
+              <w:rPr>
+                <w:b/>
+                <w:bCs/>
+                <w:sz w:val="30"/>
+                <w:szCs w:val="30"/>
+              </w:rPr>
+            </w:pPr>
+            <w:r>
+              <w:rPr>
                 <w:b/>
                 <w:bCs/>
                 <w:sz w:val="30"/>
@@ -1089,17 +1661,18 @@
           </w:p>
           <w:p>
             <w:pPr>
-              <w:jc w:val="center"/>
-              <w:rPr>
-                <w:b/>
-                <w:bCs/>
-                <w:sz w:val="30"/>
-                <w:szCs w:val="30"/>
-              </w:rPr>
-            </w:pPr>
-            <w:r>
-              <w:rPr>
-                <w:rFonts w:hint="eastAsia"/>
+              <w:pStyle w:val="Standard"/>
+              <w:spacing w:after="0" w:line="240" w:lineRule="auto"/>
+              <w:jc w:val="center"/>
+              <w:rPr>
+                <w:b/>
+                <w:bCs/>
+                <w:sz w:val="30"/>
+                <w:szCs w:val="30"/>
+              </w:rPr>
+            </w:pPr>
+            <w:r>
+              <w:rPr>
                 <w:b/>
                 <w:bCs/>
                 <w:sz w:val="30"/>
@@ -1110,17 +1683,18 @@
           </w:p>
           <w:p>
             <w:pPr>
-              <w:jc w:val="center"/>
-              <w:rPr>
-                <w:b/>
-                <w:bCs/>
-                <w:sz w:val="30"/>
-                <w:szCs w:val="30"/>
-              </w:rPr>
-            </w:pPr>
-            <w:r>
-              <w:rPr>
-                <w:rFonts w:hint="eastAsia"/>
+              <w:pStyle w:val="Standard"/>
+              <w:spacing w:after="0" w:line="240" w:lineRule="auto"/>
+              <w:jc w:val="center"/>
+              <w:rPr>
+                <w:b/>
+                <w:bCs/>
+                <w:sz w:val="30"/>
+                <w:szCs w:val="30"/>
+              </w:rPr>
+            </w:pPr>
+            <w:r>
+              <w:rPr>
                 <w:b/>
                 <w:bCs/>
                 <w:sz w:val="30"/>
@@ -1132,21 +1706,55 @@
         </w:tc>
         <w:tc>
           <w:tcPr>
-            <w:tcW w:w="9639" w:type="dxa"/>
+            <w:tcW w:w="9640" w:type="dxa"/>
+            <w:tcBorders>
+              <w:top w:val="single" w:sz="4" w:space="0" w:color="00000A"/>
+              <w:left w:val="single" w:sz="4" w:space="0" w:color="00000A"/>
+              <w:bottom w:val="single" w:sz="4" w:space="0" w:color="00000A"/>
+              <w:right w:val="single" w:sz="4" w:space="0" w:color="00000A"/>
+            </w:tcBorders>
+            <w:tcMar>
+              <w:top w:w="0" w:type="dxa"/>
+              <w:left w:w="108" w:type="dxa"/>
+              <w:bottom w:w="0" w:type="dxa"/>
+              <w:right w:w="108" w:type="dxa"/>
+            </w:tcMar>
           </w:tcPr>
           <w:p>
+            <w:pPr>
+              <w:pStyle w:val="Standard"/>
+              <w:spacing w:after="0" w:line="240" w:lineRule="auto"/>
+            </w:pPr>
             <w:r>
               <w:t>1. XXXXX</w:t>
             </w:r>
           </w:p>
-          <w:p/>
-          <w:p>
+          <w:p>
+            <w:pPr>
+              <w:pStyle w:val="Standard"/>
+              <w:spacing w:after="0" w:line="240" w:lineRule="auto"/>
+            </w:pPr>
+          </w:p>
+          <w:p>
+            <w:pPr>
+              <w:pStyle w:val="Standard"/>
+              <w:spacing w:after="0" w:line="240" w:lineRule="auto"/>
+            </w:pPr>
             <w:r>
               <w:t>2. XXXXX</w:t>
             </w:r>
           </w:p>
-          <w:p/>
-          <w:p>
+          <w:p>
+            <w:pPr>
+              <w:pStyle w:val="Standard"/>
+              <w:spacing w:after="0" w:line="240" w:lineRule="auto"/>
+            </w:pPr>
+          </w:p>
+          <w:p>
+            <w:pPr>
+              <w:pStyle w:val="Standard"/>
+              <w:spacing w:after="0" w:line="240" w:lineRule="auto"/>
+            </w:pPr>
             <w:r>
               <w:t>3. XXXXX</w:t>
             </w:r>
@@ -1156,6 +1764,7 @@
     </w:tbl>
     <w:p>
       <w:pPr>
+        <w:pStyle w:val="Standard"/>
         <w:rPr>
           <w:sz w:val="16"/>
           <w:szCs w:val="16"/>
@@ -1164,25 +1773,18 @@
     </w:p>
     <w:p>
       <w:pPr>
+        <w:pStyle w:val="Standard"/>
         <w:widowControl/>
-        <w:wordWrap/>
-        <w:autoSpaceDE/>
-        <w:autoSpaceDN/>
         <w:rPr>
           <w:sz w:val="16"/>
           <w:szCs w:val="16"/>
         </w:rPr>
       </w:pPr>
-      <w:r>
-        <w:rPr>
-          <w:sz w:val="16"/>
-          <w:szCs w:val="16"/>
-        </w:rPr>
-        <w:br w:type="page"/>
-      </w:r>
     </w:p>
     <w:p>
       <w:pPr>
+        <w:pStyle w:val="Standard"/>
+        <w:pageBreakBefore/>
         <w:jc w:val="center"/>
         <w:rPr>
           <w:b/>
@@ -1193,18 +1795,54 @@
       </w:pPr>
       <w:r>
         <w:rPr>
-          <w:rFonts w:hint="eastAsia"/>
           <w:b/>
           <w:bCs/>
           <w:sz w:val="60"/>
           <w:szCs w:val="60"/>
         </w:rPr>
         <w:lastRenderedPageBreak/>
-        <w:t>주간 진행 보고서</w:t>
+        <w:t>주간</w:t>
+      </w:r>
+      <w:r>
+        <w:rPr>
+          <w:b/>
+          <w:bCs/>
+          <w:sz w:val="60"/>
+          <w:szCs w:val="60"/>
+        </w:rPr>
+        <w:t xml:space="preserve"> </w:t>
+      </w:r>
+      <w:r>
+        <w:rPr>
+          <w:b/>
+          <w:bCs/>
+          <w:sz w:val="60"/>
+          <w:szCs w:val="60"/>
+        </w:rPr>
+        <w:t>진행</w:t>
+      </w:r>
+      <w:r>
+        <w:rPr>
+          <w:b/>
+          <w:bCs/>
+          <w:sz w:val="60"/>
+          <w:szCs w:val="60"/>
+        </w:rPr>
+        <w:t xml:space="preserve"> </w:t>
+      </w:r>
+      <w:r>
+        <w:rPr>
+          <w:b/>
+          <w:bCs/>
+          <w:sz w:val="60"/>
+          <w:szCs w:val="60"/>
+        </w:rPr>
+        <w:t>보고서</w:t>
       </w:r>
     </w:p>
     <w:p>
       <w:pPr>
+        <w:pStyle w:val="Standard"/>
         <w:jc w:val="right"/>
         <w:rPr>
           <w:b/>
@@ -1223,15 +1861,18 @@
     </w:p>
     <w:tbl>
       <w:tblPr>
-        <w:tblStyle w:val="a3"/>
-        <w:tblpPr w:leftFromText="142" w:rightFromText="142" w:vertAnchor="text" w:tblpY="1"/>
-        <w:tblOverlap w:val="never"/>
         <w:tblW w:w="10485" w:type="dxa"/>
+        <w:tblInd w:w="-108" w:type="dxa"/>
+        <w:tblLayout w:type="fixed"/>
+        <w:tblCellMar>
+          <w:left w:w="10" w:type="dxa"/>
+          <w:right w:w="10" w:type="dxa"/>
+        </w:tblCellMar>
         <w:tblLook w:val="04A0" w:firstRow="1" w:lastRow="0" w:firstColumn="1" w:lastColumn="0" w:noHBand="0" w:noVBand="1"/>
       </w:tblPr>
       <w:tblGrid>
-        <w:gridCol w:w="846"/>
-        <w:gridCol w:w="9639"/>
+        <w:gridCol w:w="845"/>
+        <w:gridCol w:w="9640"/>
       </w:tblGrid>
       <w:tr>
         <w:trPr>
@@ -1239,22 +1880,35 @@
         </w:trPr>
         <w:tc>
           <w:tcPr>
-            <w:tcW w:w="846" w:type="dxa"/>
+            <w:tcW w:w="845" w:type="dxa"/>
+            <w:tcBorders>
+              <w:top w:val="single" w:sz="4" w:space="0" w:color="00000A"/>
+              <w:left w:val="single" w:sz="4" w:space="0" w:color="00000A"/>
+              <w:bottom w:val="single" w:sz="4" w:space="0" w:color="00000A"/>
+              <w:right w:val="single" w:sz="4" w:space="0" w:color="00000A"/>
+            </w:tcBorders>
+            <w:tcMar>
+              <w:top w:w="0" w:type="dxa"/>
+              <w:left w:w="108" w:type="dxa"/>
+              <w:bottom w:w="0" w:type="dxa"/>
+              <w:right w:w="108" w:type="dxa"/>
+            </w:tcMar>
             <w:vAlign w:val="center"/>
           </w:tcPr>
           <w:p>
             <w:pPr>
-              <w:jc w:val="center"/>
-              <w:rPr>
-                <w:b/>
-                <w:bCs/>
-                <w:sz w:val="30"/>
-                <w:szCs w:val="30"/>
-              </w:rPr>
-            </w:pPr>
-            <w:r>
-              <w:rPr>
-                <w:rFonts w:hint="eastAsia"/>
+              <w:pStyle w:val="Standard"/>
+              <w:spacing w:after="0" w:line="240" w:lineRule="auto"/>
+              <w:jc w:val="center"/>
+              <w:rPr>
+                <w:b/>
+                <w:bCs/>
+                <w:sz w:val="30"/>
+                <w:szCs w:val="30"/>
+              </w:rPr>
+            </w:pPr>
+            <w:r>
+              <w:rPr>
                 <w:b/>
                 <w:bCs/>
                 <w:sz w:val="30"/>
@@ -1265,17 +1919,18 @@
           </w:p>
           <w:p>
             <w:pPr>
-              <w:jc w:val="center"/>
-              <w:rPr>
-                <w:b/>
-                <w:bCs/>
-                <w:sz w:val="30"/>
-                <w:szCs w:val="30"/>
-              </w:rPr>
-            </w:pPr>
-            <w:r>
-              <w:rPr>
-                <w:rFonts w:hint="eastAsia"/>
+              <w:pStyle w:val="Standard"/>
+              <w:spacing w:after="0" w:line="240" w:lineRule="auto"/>
+              <w:jc w:val="center"/>
+              <w:rPr>
+                <w:b/>
+                <w:bCs/>
+                <w:sz w:val="30"/>
+                <w:szCs w:val="30"/>
+              </w:rPr>
+            </w:pPr>
+            <w:r>
+              <w:rPr>
                 <w:b/>
                 <w:bCs/>
                 <w:sz w:val="30"/>
@@ -1286,17 +1941,18 @@
           </w:p>
           <w:p>
             <w:pPr>
-              <w:jc w:val="center"/>
-              <w:rPr>
-                <w:b/>
-                <w:bCs/>
-                <w:sz w:val="30"/>
-                <w:szCs w:val="30"/>
-              </w:rPr>
-            </w:pPr>
-            <w:r>
-              <w:rPr>
-                <w:rFonts w:hint="eastAsia"/>
+              <w:pStyle w:val="Standard"/>
+              <w:spacing w:after="0" w:line="240" w:lineRule="auto"/>
+              <w:jc w:val="center"/>
+              <w:rPr>
+                <w:b/>
+                <w:bCs/>
+                <w:sz w:val="30"/>
+                <w:szCs w:val="30"/>
+              </w:rPr>
+            </w:pPr>
+            <w:r>
+              <w:rPr>
                 <w:b/>
                 <w:bCs/>
                 <w:sz w:val="30"/>
@@ -1307,17 +1963,18 @@
           </w:p>
           <w:p>
             <w:pPr>
-              <w:jc w:val="center"/>
-              <w:rPr>
-                <w:b/>
-                <w:bCs/>
-                <w:sz w:val="30"/>
-                <w:szCs w:val="30"/>
-              </w:rPr>
-            </w:pPr>
-            <w:r>
-              <w:rPr>
-                <w:rFonts w:hint="eastAsia"/>
+              <w:pStyle w:val="Standard"/>
+              <w:spacing w:after="0" w:line="240" w:lineRule="auto"/>
+              <w:jc w:val="center"/>
+              <w:rPr>
+                <w:b/>
+                <w:bCs/>
+                <w:sz w:val="30"/>
+                <w:szCs w:val="30"/>
+              </w:rPr>
+            </w:pPr>
+            <w:r>
+              <w:rPr>
                 <w:b/>
                 <w:bCs/>
                 <w:sz w:val="30"/>
@@ -1328,17 +1985,18 @@
           </w:p>
           <w:p>
             <w:pPr>
-              <w:jc w:val="center"/>
-              <w:rPr>
-                <w:b/>
-                <w:bCs/>
-                <w:sz w:val="30"/>
-                <w:szCs w:val="30"/>
-              </w:rPr>
-            </w:pPr>
-            <w:r>
-              <w:rPr>
-                <w:rFonts w:hint="eastAsia"/>
+              <w:pStyle w:val="Standard"/>
+              <w:spacing w:after="0" w:line="240" w:lineRule="auto"/>
+              <w:jc w:val="center"/>
+              <w:rPr>
+                <w:b/>
+                <w:bCs/>
+                <w:sz w:val="30"/>
+                <w:szCs w:val="30"/>
+              </w:rPr>
+            </w:pPr>
+            <w:r>
+              <w:rPr>
                 <w:b/>
                 <w:bCs/>
                 <w:sz w:val="30"/>
@@ -1349,17 +2007,18 @@
           </w:p>
           <w:p>
             <w:pPr>
-              <w:jc w:val="center"/>
-              <w:rPr>
-                <w:b/>
-                <w:bCs/>
-                <w:sz w:val="30"/>
-                <w:szCs w:val="30"/>
-              </w:rPr>
-            </w:pPr>
-            <w:r>
-              <w:rPr>
-                <w:rFonts w:hint="eastAsia"/>
+              <w:pStyle w:val="Standard"/>
+              <w:spacing w:after="0" w:line="240" w:lineRule="auto"/>
+              <w:jc w:val="center"/>
+              <w:rPr>
+                <w:b/>
+                <w:bCs/>
+                <w:sz w:val="30"/>
+                <w:szCs w:val="30"/>
+              </w:rPr>
+            </w:pPr>
+            <w:r>
+              <w:rPr>
                 <w:b/>
                 <w:bCs/>
                 <w:sz w:val="30"/>
@@ -1371,13 +2030,27 @@
         </w:tc>
         <w:tc>
           <w:tcPr>
-            <w:tcW w:w="9639" w:type="dxa"/>
+            <w:tcW w:w="9640" w:type="dxa"/>
+            <w:tcBorders>
+              <w:top w:val="single" w:sz="4" w:space="0" w:color="00000A"/>
+              <w:left w:val="single" w:sz="4" w:space="0" w:color="00000A"/>
+              <w:bottom w:val="single" w:sz="4" w:space="0" w:color="00000A"/>
+              <w:right w:val="single" w:sz="4" w:space="0" w:color="00000A"/>
+            </w:tcBorders>
+            <w:tcMar>
+              <w:top w:w="0" w:type="dxa"/>
+              <w:left w:w="108" w:type="dxa"/>
+              <w:bottom w:w="0" w:type="dxa"/>
+              <w:right w:w="108" w:type="dxa"/>
+            </w:tcMar>
           </w:tcPr>
           <w:p>
             <w:pPr>
-              <w:tabs>
-                <w:tab w:val="left" w:pos="1965"/>
-              </w:tabs>
+              <w:pStyle w:val="Standard"/>
+              <w:tabs>
+                <w:tab w:val="left" w:pos="1965"/>
+              </w:tabs>
+              <w:spacing w:after="0" w:line="240" w:lineRule="auto"/>
             </w:pPr>
             <w:r>
               <w:t>1. XXXX</w:t>
@@ -1385,19 +2058,29 @@
           </w:p>
           <w:p>
             <w:pPr>
-              <w:tabs>
-                <w:tab w:val="left" w:pos="1965"/>
-              </w:tabs>
-            </w:pPr>
-            <w:r>
-              <w:t xml:space="preserve"> - XXXXXX (XXX 수정)</w:t>
-            </w:r>
-          </w:p>
-          <w:p>
-            <w:pPr>
-              <w:tabs>
-                <w:tab w:val="left" w:pos="1965"/>
-              </w:tabs>
+              <w:pStyle w:val="Standard"/>
+              <w:tabs>
+                <w:tab w:val="left" w:pos="1965"/>
+              </w:tabs>
+              <w:spacing w:after="0" w:line="240" w:lineRule="auto"/>
+            </w:pPr>
+            <w:r>
+              <w:t xml:space="preserve"> - XXXXXX (XXX </w:t>
+            </w:r>
+            <w:r>
+              <w:t>수정</w:t>
+            </w:r>
+            <w:r>
+              <w:t>)</w:t>
+            </w:r>
+          </w:p>
+          <w:p>
+            <w:pPr>
+              <w:pStyle w:val="Standard"/>
+              <w:tabs>
+                <w:tab w:val="left" w:pos="1965"/>
+              </w:tabs>
+              <w:spacing w:after="0" w:line="240" w:lineRule="auto"/>
             </w:pPr>
             <w:r>
               <w:t>2. XXXX</w:t>
@@ -1405,19 +2088,35 @@
           </w:p>
           <w:p>
             <w:pPr>
-              <w:tabs>
-                <w:tab w:val="left" w:pos="1965"/>
-              </w:tabs>
-            </w:pPr>
-            <w:r>
-              <w:t xml:space="preserve"> - XXXXXX (XXX 하는 기능)</w:t>
-            </w:r>
-          </w:p>
-          <w:p>
-            <w:pPr>
-              <w:tabs>
-                <w:tab w:val="left" w:pos="1965"/>
-              </w:tabs>
+              <w:pStyle w:val="Standard"/>
+              <w:tabs>
+                <w:tab w:val="left" w:pos="1965"/>
+              </w:tabs>
+              <w:spacing w:after="0" w:line="240" w:lineRule="auto"/>
+            </w:pPr>
+            <w:r>
+              <w:t xml:space="preserve"> - XXXXXX (XXX </w:t>
+            </w:r>
+            <w:r>
+              <w:t>하는</w:t>
+            </w:r>
+            <w:r>
+              <w:t xml:space="preserve"> </w:t>
+            </w:r>
+            <w:r>
+              <w:t>기능</w:t>
+            </w:r>
+            <w:r>
+              <w:t>)</w:t>
+            </w:r>
+          </w:p>
+          <w:p>
+            <w:pPr>
+              <w:pStyle w:val="Standard"/>
+              <w:tabs>
+                <w:tab w:val="left" w:pos="1965"/>
+              </w:tabs>
+              <w:spacing w:after="0" w:line="240" w:lineRule="auto"/>
             </w:pPr>
             <w:r>
               <w:t xml:space="preserve"> - </w:t>
@@ -1430,9 +2129,11 @@
           </w:p>
           <w:p>
             <w:pPr>
-              <w:tabs>
-                <w:tab w:val="left" w:pos="1965"/>
-              </w:tabs>
+              <w:pStyle w:val="Standard"/>
+              <w:tabs>
+                <w:tab w:val="left" w:pos="1965"/>
+              </w:tabs>
+              <w:spacing w:after="0" w:line="240" w:lineRule="auto"/>
             </w:pPr>
             <w:r>
               <w:t>3. XXXX</w:t>
@@ -1440,9 +2141,11 @@
           </w:p>
           <w:p>
             <w:pPr>
-              <w:tabs>
-                <w:tab w:val="left" w:pos="1965"/>
-              </w:tabs>
+              <w:pStyle w:val="Standard"/>
+              <w:tabs>
+                <w:tab w:val="left" w:pos="1965"/>
+              </w:tabs>
+              <w:spacing w:after="0" w:line="240" w:lineRule="auto"/>
             </w:pPr>
             <w:r>
               <w:t xml:space="preserve"> - XXXXXX</w:t>
@@ -1450,9 +2153,11 @@
           </w:p>
           <w:p>
             <w:pPr>
-              <w:tabs>
-                <w:tab w:val="left" w:pos="1965"/>
-              </w:tabs>
+              <w:pStyle w:val="Standard"/>
+              <w:tabs>
+                <w:tab w:val="left" w:pos="1965"/>
+              </w:tabs>
+              <w:spacing w:after="0" w:line="240" w:lineRule="auto"/>
             </w:pPr>
             <w:r>
               <w:t xml:space="preserve"> - </w:t>
@@ -1465,9 +2170,11 @@
           </w:p>
           <w:p>
             <w:pPr>
-              <w:tabs>
-                <w:tab w:val="left" w:pos="1965"/>
-              </w:tabs>
+              <w:pStyle w:val="Standard"/>
+              <w:tabs>
+                <w:tab w:val="left" w:pos="1965"/>
+              </w:tabs>
+              <w:spacing w:after="0" w:line="240" w:lineRule="auto"/>
             </w:pPr>
             <w:r>
               <w:t xml:space="preserve"> - XXXXX</w:t>
@@ -1475,39 +2182,53 @@
           </w:p>
           <w:p>
             <w:pPr>
-              <w:tabs>
-                <w:tab w:val="left" w:pos="1965"/>
-              </w:tabs>
-            </w:pPr>
-          </w:p>
-          <w:p>
-            <w:pPr>
-              <w:tabs>
-                <w:tab w:val="left" w:pos="1965"/>
-              </w:tabs>
-            </w:pPr>
-          </w:p>
-          <w:p>
-            <w:pPr>
-              <w:tabs>
-                <w:tab w:val="left" w:pos="1965"/>
-              </w:tabs>
-            </w:pPr>
-            <w:r>
-              <w:rPr>
-                <w:rFonts w:hint="eastAsia"/>
-              </w:rPr>
+              <w:pStyle w:val="Standard"/>
+              <w:tabs>
+                <w:tab w:val="left" w:pos="1965"/>
+              </w:tabs>
+              <w:spacing w:after="0" w:line="240" w:lineRule="auto"/>
+            </w:pPr>
+          </w:p>
+          <w:p>
+            <w:pPr>
+              <w:pStyle w:val="Standard"/>
+              <w:tabs>
+                <w:tab w:val="left" w:pos="1965"/>
+              </w:tabs>
+              <w:spacing w:after="0" w:line="240" w:lineRule="auto"/>
+            </w:pPr>
+          </w:p>
+          <w:p>
+            <w:pPr>
+              <w:pStyle w:val="Standard"/>
+              <w:tabs>
+                <w:tab w:val="left" w:pos="1965"/>
+              </w:tabs>
+              <w:spacing w:after="0" w:line="240" w:lineRule="auto"/>
+            </w:pPr>
+            <w:r>
               <w:t>미</w:t>
             </w:r>
             <w:r>
-              <w:t xml:space="preserve"> 진행 &amp; 문제</w:t>
-            </w:r>
-          </w:p>
-          <w:p>
-            <w:pPr>
-              <w:tabs>
-                <w:tab w:val="left" w:pos="1965"/>
-              </w:tabs>
+              <w:t xml:space="preserve"> </w:t>
+            </w:r>
+            <w:r>
+              <w:t>진행</w:t>
+            </w:r>
+            <w:r>
+              <w:t xml:space="preserve"> &amp; </w:t>
+            </w:r>
+            <w:r>
+              <w:t>문제</w:t>
+            </w:r>
+          </w:p>
+          <w:p>
+            <w:pPr>
+              <w:pStyle w:val="Standard"/>
+              <w:tabs>
+                <w:tab w:val="left" w:pos="1965"/>
+              </w:tabs>
+              <w:spacing w:after="0" w:line="240" w:lineRule="auto"/>
             </w:pPr>
             <w:r>
               <w:t>1. XXXX</w:t>
@@ -1515,9 +2236,11 @@
           </w:p>
           <w:p>
             <w:pPr>
-              <w:tabs>
-                <w:tab w:val="left" w:pos="1965"/>
-              </w:tabs>
+              <w:pStyle w:val="Standard"/>
+              <w:tabs>
+                <w:tab w:val="left" w:pos="1965"/>
+              </w:tabs>
+              <w:spacing w:after="0" w:line="240" w:lineRule="auto"/>
             </w:pPr>
             <w:r>
               <w:t xml:space="preserve">2. </w:t>
@@ -1530,25 +2253,32 @@
           </w:p>
           <w:p>
             <w:pPr>
-              <w:tabs>
-                <w:tab w:val="left" w:pos="1965"/>
-              </w:tabs>
-            </w:pPr>
-          </w:p>
-          <w:p>
-            <w:pPr>
-              <w:tabs>
-                <w:tab w:val="left" w:pos="1965"/>
-              </w:tabs>
-            </w:pPr>
-            <w:r>
-              <w:rPr>
-                <w:rFonts w:hint="eastAsia"/>
-              </w:rPr>
+              <w:pStyle w:val="Standard"/>
+              <w:tabs>
+                <w:tab w:val="left" w:pos="1965"/>
+              </w:tabs>
+              <w:spacing w:after="0" w:line="240" w:lineRule="auto"/>
+            </w:pPr>
+          </w:p>
+          <w:p>
+            <w:pPr>
+              <w:pStyle w:val="Standard"/>
+              <w:tabs>
+                <w:tab w:val="left" w:pos="1965"/>
+              </w:tabs>
+              <w:spacing w:after="0" w:line="240" w:lineRule="auto"/>
+            </w:pPr>
+            <w:r>
               <w:t>최대한</w:t>
             </w:r>
             <w:r>
-              <w:t xml:space="preserve"> 상세하게//</w:t>
+              <w:t xml:space="preserve"> </w:t>
+            </w:r>
+            <w:r>
+              <w:t>상세하게</w:t>
+            </w:r>
+            <w:r>
+              <w:t>//</w:t>
             </w:r>
           </w:p>
         </w:tc>
@@ -1559,22 +2289,35 @@
         </w:trPr>
         <w:tc>
           <w:tcPr>
-            <w:tcW w:w="846" w:type="dxa"/>
+            <w:tcW w:w="845" w:type="dxa"/>
+            <w:tcBorders>
+              <w:top w:val="single" w:sz="4" w:space="0" w:color="00000A"/>
+              <w:left w:val="single" w:sz="4" w:space="0" w:color="00000A"/>
+              <w:bottom w:val="single" w:sz="4" w:space="0" w:color="00000A"/>
+              <w:right w:val="single" w:sz="4" w:space="0" w:color="00000A"/>
+            </w:tcBorders>
+            <w:tcMar>
+              <w:top w:w="0" w:type="dxa"/>
+              <w:left w:w="108" w:type="dxa"/>
+              <w:bottom w:w="0" w:type="dxa"/>
+              <w:right w:w="108" w:type="dxa"/>
+            </w:tcMar>
             <w:vAlign w:val="center"/>
           </w:tcPr>
           <w:p>
             <w:pPr>
-              <w:jc w:val="center"/>
-              <w:rPr>
-                <w:b/>
-                <w:bCs/>
-                <w:sz w:val="30"/>
-                <w:szCs w:val="30"/>
-              </w:rPr>
-            </w:pPr>
-            <w:r>
-              <w:rPr>
-                <w:rFonts w:hint="eastAsia"/>
+              <w:pStyle w:val="Standard"/>
+              <w:spacing w:after="0" w:line="240" w:lineRule="auto"/>
+              <w:jc w:val="center"/>
+              <w:rPr>
+                <w:b/>
+                <w:bCs/>
+                <w:sz w:val="30"/>
+                <w:szCs w:val="30"/>
+              </w:rPr>
+            </w:pPr>
+            <w:r>
+              <w:rPr>
                 <w:b/>
                 <w:bCs/>
                 <w:sz w:val="30"/>
@@ -1585,17 +2328,18 @@
           </w:p>
           <w:p>
             <w:pPr>
-              <w:jc w:val="center"/>
-              <w:rPr>
-                <w:b/>
-                <w:bCs/>
-                <w:sz w:val="30"/>
-                <w:szCs w:val="30"/>
-              </w:rPr>
-            </w:pPr>
-            <w:r>
-              <w:rPr>
-                <w:rFonts w:hint="eastAsia"/>
+              <w:pStyle w:val="Standard"/>
+              <w:spacing w:after="0" w:line="240" w:lineRule="auto"/>
+              <w:jc w:val="center"/>
+              <w:rPr>
+                <w:b/>
+                <w:bCs/>
+                <w:sz w:val="30"/>
+                <w:szCs w:val="30"/>
+              </w:rPr>
+            </w:pPr>
+            <w:r>
+              <w:rPr>
                 <w:b/>
                 <w:bCs/>
                 <w:sz w:val="30"/>
@@ -1606,17 +2350,18 @@
           </w:p>
           <w:p>
             <w:pPr>
-              <w:jc w:val="center"/>
-              <w:rPr>
-                <w:b/>
-                <w:bCs/>
-                <w:sz w:val="30"/>
-                <w:szCs w:val="30"/>
-              </w:rPr>
-            </w:pPr>
-            <w:r>
-              <w:rPr>
-                <w:rFonts w:hint="eastAsia"/>
+              <w:pStyle w:val="Standard"/>
+              <w:spacing w:after="0" w:line="240" w:lineRule="auto"/>
+              <w:jc w:val="center"/>
+              <w:rPr>
+                <w:b/>
+                <w:bCs/>
+                <w:sz w:val="30"/>
+                <w:szCs w:val="30"/>
+              </w:rPr>
+            </w:pPr>
+            <w:r>
+              <w:rPr>
                 <w:b/>
                 <w:bCs/>
                 <w:sz w:val="30"/>
@@ -1627,17 +2372,18 @@
           </w:p>
           <w:p>
             <w:pPr>
-              <w:jc w:val="center"/>
-              <w:rPr>
-                <w:b/>
-                <w:bCs/>
-                <w:sz w:val="30"/>
-                <w:szCs w:val="30"/>
-              </w:rPr>
-            </w:pPr>
-            <w:r>
-              <w:rPr>
-                <w:rFonts w:hint="eastAsia"/>
+              <w:pStyle w:val="Standard"/>
+              <w:spacing w:after="0" w:line="240" w:lineRule="auto"/>
+              <w:jc w:val="center"/>
+              <w:rPr>
+                <w:b/>
+                <w:bCs/>
+                <w:sz w:val="30"/>
+                <w:szCs w:val="30"/>
+              </w:rPr>
+            </w:pPr>
+            <w:r>
+              <w:rPr>
                 <w:b/>
                 <w:bCs/>
                 <w:sz w:val="30"/>
@@ -1648,17 +2394,18 @@
           </w:p>
           <w:p>
             <w:pPr>
-              <w:jc w:val="center"/>
-              <w:rPr>
-                <w:b/>
-                <w:bCs/>
-                <w:sz w:val="30"/>
-                <w:szCs w:val="30"/>
-              </w:rPr>
-            </w:pPr>
-            <w:r>
-              <w:rPr>
-                <w:rFonts w:hint="eastAsia"/>
+              <w:pStyle w:val="Standard"/>
+              <w:spacing w:after="0" w:line="240" w:lineRule="auto"/>
+              <w:jc w:val="center"/>
+              <w:rPr>
+                <w:b/>
+                <w:bCs/>
+                <w:sz w:val="30"/>
+                <w:szCs w:val="30"/>
+              </w:rPr>
+            </w:pPr>
+            <w:r>
+              <w:rPr>
                 <w:b/>
                 <w:bCs/>
                 <w:sz w:val="30"/>
@@ -1669,17 +2416,18 @@
           </w:p>
           <w:p>
             <w:pPr>
-              <w:jc w:val="center"/>
-              <w:rPr>
-                <w:b/>
-                <w:bCs/>
-                <w:sz w:val="30"/>
-                <w:szCs w:val="30"/>
-              </w:rPr>
-            </w:pPr>
-            <w:r>
-              <w:rPr>
-                <w:rFonts w:hint="eastAsia"/>
+              <w:pStyle w:val="Standard"/>
+              <w:spacing w:after="0" w:line="240" w:lineRule="auto"/>
+              <w:jc w:val="center"/>
+              <w:rPr>
+                <w:b/>
+                <w:bCs/>
+                <w:sz w:val="30"/>
+                <w:szCs w:val="30"/>
+              </w:rPr>
+            </w:pPr>
+            <w:r>
+              <w:rPr>
                 <w:b/>
                 <w:bCs/>
                 <w:sz w:val="30"/>
@@ -1690,17 +2438,18 @@
           </w:p>
           <w:p>
             <w:pPr>
-              <w:jc w:val="center"/>
-              <w:rPr>
-                <w:b/>
-                <w:bCs/>
-                <w:sz w:val="30"/>
-                <w:szCs w:val="30"/>
-              </w:rPr>
-            </w:pPr>
-            <w:r>
-              <w:rPr>
-                <w:rFonts w:hint="eastAsia"/>
+              <w:pStyle w:val="Standard"/>
+              <w:spacing w:after="0" w:line="240" w:lineRule="auto"/>
+              <w:jc w:val="center"/>
+              <w:rPr>
+                <w:b/>
+                <w:bCs/>
+                <w:sz w:val="30"/>
+                <w:szCs w:val="30"/>
+              </w:rPr>
+            </w:pPr>
+            <w:r>
+              <w:rPr>
                 <w:b/>
                 <w:bCs/>
                 <w:sz w:val="30"/>
@@ -1712,21 +2461,55 @@
         </w:tc>
         <w:tc>
           <w:tcPr>
-            <w:tcW w:w="9639" w:type="dxa"/>
+            <w:tcW w:w="9640" w:type="dxa"/>
+            <w:tcBorders>
+              <w:top w:val="single" w:sz="4" w:space="0" w:color="00000A"/>
+              <w:left w:val="single" w:sz="4" w:space="0" w:color="00000A"/>
+              <w:bottom w:val="single" w:sz="4" w:space="0" w:color="00000A"/>
+              <w:right w:val="single" w:sz="4" w:space="0" w:color="00000A"/>
+            </w:tcBorders>
+            <w:tcMar>
+              <w:top w:w="0" w:type="dxa"/>
+              <w:left w:w="108" w:type="dxa"/>
+              <w:bottom w:w="0" w:type="dxa"/>
+              <w:right w:w="108" w:type="dxa"/>
+            </w:tcMar>
           </w:tcPr>
           <w:p>
+            <w:pPr>
+              <w:pStyle w:val="Standard"/>
+              <w:spacing w:after="0" w:line="240" w:lineRule="auto"/>
+            </w:pPr>
             <w:r>
               <w:t>1. XXXXX</w:t>
             </w:r>
           </w:p>
-          <w:p/>
-          <w:p>
+          <w:p>
+            <w:pPr>
+              <w:pStyle w:val="Standard"/>
+              <w:spacing w:after="0" w:line="240" w:lineRule="auto"/>
+            </w:pPr>
+          </w:p>
+          <w:p>
+            <w:pPr>
+              <w:pStyle w:val="Standard"/>
+              <w:spacing w:after="0" w:line="240" w:lineRule="auto"/>
+            </w:pPr>
             <w:r>
               <w:t>2. XXXXX</w:t>
             </w:r>
           </w:p>
-          <w:p/>
-          <w:p>
+          <w:p>
+            <w:pPr>
+              <w:pStyle w:val="Standard"/>
+              <w:spacing w:after="0" w:line="240" w:lineRule="auto"/>
+            </w:pPr>
+          </w:p>
+          <w:p>
+            <w:pPr>
+              <w:pStyle w:val="Standard"/>
+              <w:spacing w:after="0" w:line="240" w:lineRule="auto"/>
+            </w:pPr>
             <w:r>
               <w:t>3. XXXXX</w:t>
             </w:r>
@@ -1736,40 +2519,90 @@
     </w:tbl>
     <w:p>
       <w:pPr>
-        <w:rPr>
-          <w:rFonts w:hint="eastAsia"/>
-          <w:sz w:val="16"/>
-          <w:szCs w:val="16"/>
-        </w:rPr>
+        <w:pStyle w:val="Standard"/>
       </w:pPr>
-      <w:bookmarkStart w:id="0" w:name="_GoBack"/>
-      <w:bookmarkEnd w:id="0"/>
     </w:p>
     <w:sectPr>
       <w:pgSz w:w="11906" w:h="16838"/>
-      <w:pgMar w:top="720" w:right="720" w:bottom="720" w:left="720" w:header="851" w:footer="992" w:gutter="0"/>
-      <w:cols w:space="425"/>
-      <w:docGrid w:linePitch="360"/>
+      <w:pgMar w:top="720" w:right="720" w:bottom="720" w:left="720" w:header="720" w:footer="720" w:gutter="0"/>
+      <w:cols w:space="720"/>
     </w:sectPr>
   </w:body>
 </w:document>
 </file>
 
+<file path=word/endnotes.xml><?xml version="1.0" encoding="utf-8"?>
+<w:endnotes xmlns:wpc="http://schemas.microsoft.com/office/word/2010/wordprocessingCanvas" xmlns:cx="http://schemas.microsoft.com/office/drawing/2014/chartex" xmlns:cx1="http://schemas.microsoft.com/office/drawing/2015/9/8/chartex" xmlns:cx2="http://schemas.microsoft.com/office/drawing/2015/10/21/chartex" xmlns:cx3="http://schemas.microsoft.com/office/drawing/2016/5/9/chartex" xmlns:cx4="http://schemas.microsoft.com/office/drawing/2016/5/10/chartex" xmlns:cx5="http://schemas.microsoft.com/office/drawing/2016/5/11/chartex" xmlns:cx6="http://schemas.microsoft.com/office/drawing/2016/5/12/chartex" xmlns:cx7="http://schemas.microsoft.com/office/drawing/2016/5/13/chartex" xmlns:cx8="http://schemas.microsoft.com/office/drawing/2016/5/14/chartex" xmlns:mc="http://schemas.openxmlformats.org/markup-compatibility/2006" xmlns:aink="http://schemas.microsoft.com/office/drawing/2016/ink" xmlns:am3d="http://schemas.microsoft.com/office/drawing/2017/model3d" xmlns:o="urn:schemas-microsoft-com:office:office" xmlns:oel="http://schemas.microsoft.com/office/2019/extlst" xmlns:r="http://schemas.openxmlformats.org/officeDocument/2006/relationships" xmlns:m="http://schemas.openxmlformats.org/officeDocument/2006/math" xmlns:v="urn:schemas-microsoft-com:vml" xmlns:wp14="http://schemas.microsoft.com/office/word/2010/wordprocessingDrawing" xmlns:wp="http://schemas.openxmlformats.org/drawingml/2006/wordprocessingDrawing" xmlns:w10="urn:schemas-microsoft-com:office:word" xmlns:w="http://schemas.openxmlformats.org/wordprocessingml/2006/main" xmlns:w14="http://schemas.microsoft.com/office/word/2010/wordml" xmlns:w15="http://schemas.microsoft.com/office/word/2012/wordml" xmlns:w16cex="http://schemas.microsoft.com/office/word/2018/wordml/cex" xmlns:w16cid="http://schemas.microsoft.com/office/word/2016/wordml/cid" xmlns:w16="http://schemas.microsoft.com/office/word/2018/wordml" xmlns:w16du="http://schemas.microsoft.com/office/word/2023/wordml/word16du" xmlns:w16sdtdh="http://schemas.microsoft.com/office/word/2020/wordml/sdtdatahash" xmlns:w16se="http://schemas.microsoft.com/office/word/2015/wordml/symex" xmlns:wpg="http://schemas.microsoft.com/office/word/2010/wordprocessingGroup" xmlns:wpi="http://schemas.microsoft.com/office/word/2010/wordprocessingInk" xmlns:wne="http://schemas.microsoft.com/office/word/2006/wordml" xmlns:wps="http://schemas.microsoft.com/office/word/2010/wordprocessingShape" mc:Ignorable="w14 w15 w16se w16cid w16 w16cex w16sdtdh wp14">
+  <w:endnote w:type="separator" w:id="-1">
+    <w:p>
+      <w:pPr>
+        <w:spacing w:after="0" w:line="240" w:lineRule="auto"/>
+      </w:pPr>
+      <w:r>
+        <w:separator/>
+      </w:r>
+    </w:p>
+  </w:endnote>
+  <w:endnote w:type="continuationSeparator" w:id="0">
+    <w:p>
+      <w:pPr>
+        <w:spacing w:after="0" w:line="240" w:lineRule="auto"/>
+      </w:pPr>
+      <w:r>
+        <w:continuationSeparator/>
+      </w:r>
+    </w:p>
+  </w:endnote>
+</w:endnotes>
+</file>
+
+<file path=word/footnotes.xml><?xml version="1.0" encoding="utf-8"?>
+<w:footnotes xmlns:wpc="http://schemas.microsoft.com/office/word/2010/wordprocessingCanvas" xmlns:cx="http://schemas.microsoft.com/office/drawing/2014/chartex" xmlns:cx1="http://schemas.microsoft.com/office/drawing/2015/9/8/chartex" xmlns:cx2="http://schemas.microsoft.com/office/drawing/2015/10/21/chartex" xmlns:cx3="http://schemas.microsoft.com/office/drawing/2016/5/9/chartex" xmlns:cx4="http://schemas.microsoft.com/office/drawing/2016/5/10/chartex" xmlns:cx5="http://schemas.microsoft.com/office/drawing/2016/5/11/chartex" xmlns:cx6="http://schemas.microsoft.com/office/drawing/2016/5/12/chartex" xmlns:cx7="http://schemas.microsoft.com/office/drawing/2016/5/13/chartex" xmlns:cx8="http://schemas.microsoft.com/office/drawing/2016/5/14/chartex" xmlns:mc="http://schemas.openxmlformats.org/markup-compatibility/2006" xmlns:aink="http://schemas.microsoft.com/office/drawing/2016/ink" xmlns:am3d="http://schemas.microsoft.com/office/drawing/2017/model3d" xmlns:o="urn:schemas-microsoft-com:office:office" xmlns:oel="http://schemas.microsoft.com/office/2019/extlst" xmlns:r="http://schemas.openxmlformats.org/officeDocument/2006/relationships" xmlns:m="http://schemas.openxmlformats.org/officeDocument/2006/math" xmlns:v="urn:schemas-microsoft-com:vml" xmlns:wp14="http://schemas.microsoft.com/office/word/2010/wordprocessingDrawing" xmlns:wp="http://schemas.openxmlformats.org/drawingml/2006/wordprocessingDrawing" xmlns:w10="urn:schemas-microsoft-com:office:word" xmlns:w="http://schemas.openxmlformats.org/wordprocessingml/2006/main" xmlns:w14="http://schemas.microsoft.com/office/word/2010/wordml" xmlns:w15="http://schemas.microsoft.com/office/word/2012/wordml" xmlns:w16cex="http://schemas.microsoft.com/office/word/2018/wordml/cex" xmlns:w16cid="http://schemas.microsoft.com/office/word/2016/wordml/cid" xmlns:w16="http://schemas.microsoft.com/office/word/2018/wordml" xmlns:w16du="http://schemas.microsoft.com/office/word/2023/wordml/word16du" xmlns:w16sdtdh="http://schemas.microsoft.com/office/word/2020/wordml/sdtdatahash" xmlns:w16se="http://schemas.microsoft.com/office/word/2015/wordml/symex" xmlns:wpg="http://schemas.microsoft.com/office/word/2010/wordprocessingGroup" xmlns:wpi="http://schemas.microsoft.com/office/word/2010/wordprocessingInk" xmlns:wne="http://schemas.microsoft.com/office/word/2006/wordml" xmlns:wps="http://schemas.microsoft.com/office/word/2010/wordprocessingShape" mc:Ignorable="w14 w15 w16se w16cid w16 w16cex w16sdtdh wp14">
+  <w:footnote w:type="separator" w:id="-1">
+    <w:p>
+      <w:pPr>
+        <w:spacing w:after="0" w:line="240" w:lineRule="auto"/>
+      </w:pPr>
+      <w:r>
+        <w:rPr>
+          <w:color w:val="000000"/>
+        </w:rPr>
+        <w:separator/>
+      </w:r>
+    </w:p>
+  </w:footnote>
+  <w:footnote w:type="continuationSeparator" w:id="0">
+    <w:p>
+      <w:pPr>
+        <w:spacing w:after="0" w:line="240" w:lineRule="auto"/>
+      </w:pPr>
+      <w:r>
+        <w:continuationSeparator/>
+      </w:r>
+    </w:p>
+  </w:footnote>
+</w:footnotes>
+</file>
+
 <file path=word/styles.xml><?xml version="1.0" encoding="utf-8"?>
-<w:styles xmlns:mc="http://schemas.openxmlformats.org/markup-compatibility/2006" xmlns:r="http://schemas.openxmlformats.org/officeDocument/2006/relationships" xmlns:w="http://schemas.openxmlformats.org/wordprocessingml/2006/main" xmlns:w14="http://schemas.microsoft.com/office/word/2010/wordml" xmlns:w15="http://schemas.microsoft.com/office/word/2012/wordml" xmlns:w16cex="http://schemas.microsoft.com/office/word/2018/wordml/cex" xmlns:w16cid="http://schemas.microsoft.com/office/word/2016/wordml/cid" xmlns:w16="http://schemas.microsoft.com/office/word/2018/wordml" xmlns:w16se="http://schemas.microsoft.com/office/word/2015/wordml/symex" mc:Ignorable="w14 w15 w16se w16cid w16 w16cex">
+<w:styles xmlns:mc="http://schemas.openxmlformats.org/markup-compatibility/2006" xmlns:r="http://schemas.openxmlformats.org/officeDocument/2006/relationships" xmlns:w="http://schemas.openxmlformats.org/wordprocessingml/2006/main" xmlns:w14="http://schemas.microsoft.com/office/word/2010/wordml" xmlns:w15="http://schemas.microsoft.com/office/word/2012/wordml" xmlns:w16cex="http://schemas.microsoft.com/office/word/2018/wordml/cex" xmlns:w16cid="http://schemas.microsoft.com/office/word/2016/wordml/cid" xmlns:w16="http://schemas.microsoft.com/office/word/2018/wordml" xmlns:w16sdtdh="http://schemas.microsoft.com/office/word/2020/wordml/sdtdatahash" xmlns:w16se="http://schemas.microsoft.com/office/word/2015/wordml/symex" mc:Ignorable="w14 w15 w16se w16cid w16 w16cex w16sdtdh">
   <w:docDefaults>
     <w:rPrDefault>
       <w:rPr>
-        <w:rFonts w:asciiTheme="minorHAnsi" w:eastAsiaTheme="minorEastAsia" w:hAnsiTheme="minorHAnsi" w:cstheme="minorBidi"/>
-        <w:kern w:val="2"/>
+        <w:rFonts w:ascii="맑은 고딕" w:eastAsia="바탕" w:hAnsi="맑은 고딕" w:cs="Tahoma"/>
+        <w:kern w:val="3"/>
         <w:szCs w:val="22"/>
         <w:lang w:val="en-US" w:eastAsia="ko-KR" w:bidi="ar-SA"/>
       </w:rPr>
     </w:rPrDefault>
     <w:pPrDefault>
       <w:pPr>
-        <w:spacing w:after="160" w:line="259" w:lineRule="auto"/>
+        <w:widowControl w:val="0"/>
+        <w:suppressAutoHyphens/>
+        <w:autoSpaceDN w:val="0"/>
+        <w:spacing w:after="160" w:line="256" w:lineRule="auto"/>
         <w:jc w:val="both"/>
+        <w:textAlignment w:val="baseline"/>
       </w:pPr>
     </w:pPrDefault>
   </w:docDefaults>
@@ -2155,10 +2988,8 @@
     <w:name w:val="Normal"/>
     <w:qFormat/>
     <w:pPr>
-      <w:widowControl w:val="0"/>
       <w:wordWrap w:val="0"/>
       <w:autoSpaceDE w:val="0"/>
-      <w:autoSpaceDN w:val="0"/>
     </w:pPr>
   </w:style>
   <w:style w:type="character" w:default="1" w:styleId="a0">
@@ -2188,24 +3019,71 @@
     <w:semiHidden/>
     <w:unhideWhenUsed/>
   </w:style>
-  <w:style w:type="table" w:styleId="a3">
-    <w:name w:val="Table Grid"/>
-    <w:basedOn w:val="a1"/>
-    <w:uiPriority w:val="39"/>
-    <w:rsid w:val="00340D69"/>
+  <w:style w:type="paragraph" w:customStyle="1" w:styleId="Standard">
+    <w:name w:val="Standard"/>
+  </w:style>
+  <w:style w:type="paragraph" w:customStyle="1" w:styleId="Heading">
+    <w:name w:val="Heading"/>
+    <w:basedOn w:val="Standard"/>
+    <w:next w:val="Textbody"/>
     <w:pPr>
-      <w:spacing w:after="0" w:line="240" w:lineRule="auto"/>
+      <w:keepNext/>
+      <w:spacing w:before="240" w:after="120"/>
     </w:pPr>
-    <w:tblPr>
-      <w:tblBorders>
-        <w:top w:val="single" w:sz="4" w:space="0" w:color="auto"/>
-        <w:left w:val="single" w:sz="4" w:space="0" w:color="auto"/>
-        <w:bottom w:val="single" w:sz="4" w:space="0" w:color="auto"/>
-        <w:right w:val="single" w:sz="4" w:space="0" w:color="auto"/>
-        <w:insideH w:val="single" w:sz="4" w:space="0" w:color="auto"/>
-        <w:insideV w:val="single" w:sz="4" w:space="0" w:color="auto"/>
-      </w:tblBorders>
-    </w:tblPr>
+    <w:rPr>
+      <w:rFonts w:ascii="Arial" w:hAnsi="Arial" w:cs="Arial"/>
+      <w:sz w:val="28"/>
+      <w:szCs w:val="28"/>
+    </w:rPr>
+  </w:style>
+  <w:style w:type="paragraph" w:customStyle="1" w:styleId="Textbody">
+    <w:name w:val="Text body"/>
+    <w:basedOn w:val="Standard"/>
+    <w:pPr>
+      <w:spacing w:after="120"/>
+    </w:pPr>
+  </w:style>
+  <w:style w:type="paragraph" w:styleId="a3">
+    <w:name w:val="List"/>
+    <w:basedOn w:val="Textbody"/>
+    <w:rPr>
+      <w:rFonts w:cs="Arial"/>
+    </w:rPr>
+  </w:style>
+  <w:style w:type="paragraph" w:styleId="a4">
+    <w:name w:val="caption"/>
+    <w:basedOn w:val="Standard"/>
+    <w:pPr>
+      <w:suppressLineNumbers/>
+      <w:spacing w:before="120" w:after="120"/>
+    </w:pPr>
+    <w:rPr>
+      <w:rFonts w:cs="Arial"/>
+      <w:i/>
+      <w:iCs/>
+      <w:sz w:val="24"/>
+      <w:szCs w:val="24"/>
+    </w:rPr>
+  </w:style>
+  <w:style w:type="paragraph" w:customStyle="1" w:styleId="Index">
+    <w:name w:val="Index"/>
+    <w:basedOn w:val="Standard"/>
+    <w:pPr>
+      <w:suppressLineNumbers/>
+    </w:pPr>
+    <w:rPr>
+      <w:rFonts w:cs="Arial"/>
+    </w:rPr>
+  </w:style>
+  <w:style w:type="paragraph" w:customStyle="1" w:styleId="TableContents">
+    <w:name w:val="Table Contents"/>
+    <w:basedOn w:val="Standard"/>
+    <w:pPr>
+      <w:suppressLineNumbers/>
+    </w:pPr>
+  </w:style>
+  <w:style w:type="character" w:customStyle="1" w:styleId="NumberingSymbols">
+    <w:name w:val="Numbering Symbols"/>
   </w:style>
 </w:styles>
 </file>

</xml_diff>